<commit_message>
Gráfico de pizza da tela home alimentado
</commit_message>
<xml_diff>
--- a/Documentacao/Oceanides_GMUD_1DSC.docx
+++ b/Documentacao/Oceanides_GMUD_1DSC.docx
@@ -223,29 +223,6 @@
     <w:p>
       <w:pPr>
         <w:jc w:val="center"/>
-        <w:rPr>
-          <w:b/>
-          <w:bCs/>
-        </w:rPr>
-      </w:pPr>
-      <w:r>
-        <w:rPr>
-          <w:b/>
-          <w:bCs/>
-        </w:rPr>
-        <w:t>Mai</w:t>
-      </w:r>
-      <w:r>
-        <w:rPr>
-          <w:b/>
-          <w:bCs/>
-        </w:rPr>
-        <w:t>/2023</w:t>
-      </w:r>
-    </w:p>
-    <w:p>
-      <w:pPr>
-        <w:spacing w:before="0" w:after="160" w:line="259" w:lineRule="auto"/>
         <w:rPr>
           <w:b/>
           <w:bCs/>
@@ -263,13 +240,31 @@
           <w:docGrid w:linePitch="360"/>
         </w:sectPr>
       </w:pPr>
+      <w:r>
+        <w:rPr>
+          <w:b/>
+          <w:bCs/>
+        </w:rPr>
+        <w:t>Mai</w:t>
+      </w:r>
+      <w:r>
+        <w:rPr>
+          <w:b/>
+          <w:bCs/>
+        </w:rPr>
+        <w:t>/2023</w:t>
+      </w:r>
     </w:p>
     <w:p>
       <w:pPr>
         <w:pStyle w:val="Ttulo1"/>
       </w:pPr>
-      <w:r>
-        <w:lastRenderedPageBreak/>
+    </w:p>
+    <w:p>
+      <w:pPr>
+        <w:pStyle w:val="Ttulo1"/>
+      </w:pPr>
+      <w:r>
         <w:t>Gerenciamento de Mudanças - GMUD</w:t>
       </w:r>
       <w:r>
@@ -289,7 +284,31 @@
         <w:rPr>
           <w:rFonts w:ascii="Calibri" w:eastAsia="Calibri" w:hAnsi="Calibri" w:cs="Calibri"/>
         </w:rPr>
-        <w:t>A nossa GMUD será uma atualização e troca de sensores nos containers com a implantação de novos sensores nos containers, garantindo que os nossos clientes tenham um acompanhamento mais preciso e completo da sua carga, maximizando os lucros, garantindo o transporte seguro da mercadoria.</w:t>
+        <w:t>A nossa GMUD será uma atualização e troca de sensores nos containers com a implantação de novos sensores nos containers</w:t>
+      </w:r>
+      <w:r>
+        <w:rPr>
+          <w:rFonts w:ascii="Calibri" w:eastAsia="Calibri" w:hAnsi="Calibri" w:cs="Calibri"/>
+        </w:rPr>
+        <w:t>, isso foi solicitado por conta de viagens que estavam apresentando problemas na captação de dados, com essas trocas de sensores</w:t>
+      </w:r>
+      <w:r>
+        <w:rPr>
+          <w:rFonts w:ascii="Calibri" w:eastAsia="Calibri" w:hAnsi="Calibri" w:cs="Calibri"/>
+        </w:rPr>
+        <w:t xml:space="preserve">, </w:t>
+      </w:r>
+      <w:r>
+        <w:rPr>
+          <w:rFonts w:ascii="Calibri" w:eastAsia="Calibri" w:hAnsi="Calibri" w:cs="Calibri"/>
+        </w:rPr>
+        <w:t>será garantido</w:t>
+      </w:r>
+      <w:r>
+        <w:rPr>
+          <w:rFonts w:ascii="Calibri" w:eastAsia="Calibri" w:hAnsi="Calibri" w:cs="Calibri"/>
+        </w:rPr>
+        <w:t xml:space="preserve"> que os nossos clientes tenham um acompanhamento mais preciso e completo da sua carga, maximizando os lucros, garantindo o transporte seguro da mercadoria.</w:t>
       </w:r>
     </w:p>
     <w:p>
@@ -338,6 +357,32 @@
         <w:br/>
         <w:t>Estava tendo uma alta demanda chamados de clientes relatando uma falta de precisão na captura e perda de dados em certos locais, devido a sensibilidade do sensor “DHT11” a mudanças climáticas.</w:t>
       </w:r>
+      <w:r>
+        <w:rPr>
+          <w:rFonts w:ascii="Calibri" w:eastAsia="Calibri" w:hAnsi="Calibri" w:cs="Calibri"/>
+        </w:rPr>
+        <w:t xml:space="preserve"> Fez a requisição no dia XX/05/20XX, as 1X:00h, por meio da ferramenta de </w:t>
+      </w:r>
+      <w:proofErr w:type="spellStart"/>
+      <w:r>
+        <w:rPr>
+          <w:rFonts w:ascii="Calibri" w:eastAsia="Calibri" w:hAnsi="Calibri" w:cs="Calibri"/>
+        </w:rPr>
+        <w:t>helpdesk</w:t>
+      </w:r>
+      <w:proofErr w:type="spellEnd"/>
+      <w:r>
+        <w:rPr>
+          <w:rFonts w:ascii="Calibri" w:eastAsia="Calibri" w:hAnsi="Calibri" w:cs="Calibri"/>
+        </w:rPr>
+        <w:t>, classificando como priorização urgente.</w:t>
+      </w:r>
+      <w:r>
+        <w:rPr>
+          <w:rFonts w:ascii="Calibri" w:eastAsia="Calibri" w:hAnsi="Calibri" w:cs="Calibri"/>
+        </w:rPr>
+        <w:br/>
+      </w:r>
     </w:p>
     <w:p>
       <w:pPr>
@@ -356,7 +401,16 @@
           <w:bCs/>
           <w:color w:val="2F5496" w:themeColor="accent1" w:themeShade="BF"/>
         </w:rPr>
-        <w:t>ESCALONAMENTO:</w:t>
+        <w:t>ACIONAMENTO</w:t>
+      </w:r>
+      <w:r>
+        <w:rPr>
+          <w:rFonts w:eastAsia="Calibri" w:cs="Calibri"/>
+          <w:b/>
+          <w:bCs/>
+          <w:color w:val="2F5496" w:themeColor="accent1" w:themeShade="BF"/>
+        </w:rPr>
+        <w:t>:</w:t>
       </w:r>
     </w:p>
     <w:p>
@@ -437,17 +491,25 @@
           <w:ilvl w:val="0"/>
           <w:numId w:val="19"/>
         </w:numPr>
+        <w:rPr>
+          <w:rFonts w:ascii="Calibri" w:eastAsia="Calibri" w:hAnsi="Calibri" w:cs="Calibri"/>
+        </w:rPr>
+      </w:pPr>
+      <w:r>
+        <w:rPr>
+          <w:rFonts w:ascii="Calibri" w:eastAsia="Calibri" w:hAnsi="Calibri" w:cs="Calibri"/>
+        </w:rPr>
+        <w:t>Gerente técnico Leandro Coelho e aos supervisores, para que fosse realizado um comitê, supervisores e sócios, assim decidir a aprovação da GMUD.</w:t>
+      </w:r>
+    </w:p>
+    <w:p>
+      <w:pPr>
+        <w:pStyle w:val="PargrafodaLista"/>
         <w:spacing w:after="200" w:line="276" w:lineRule="auto"/>
         <w:rPr>
           <w:rFonts w:ascii="Calibri" w:eastAsia="Calibri" w:hAnsi="Calibri" w:cs="Calibri"/>
         </w:rPr>
       </w:pPr>
-      <w:r>
-        <w:rPr>
-          <w:rFonts w:ascii="Calibri" w:eastAsia="Calibri" w:hAnsi="Calibri" w:cs="Calibri"/>
-        </w:rPr>
-        <w:t>Gerente técnico Leandro Coelho e aos supervisores, para que fosse realizado um comitê, supervisores e sócios, assim decidir a aprovação da GMUD.</w:t>
-      </w:r>
     </w:p>
     <w:p>
       <w:pPr>
@@ -464,7 +526,7 @@
           <w:b/>
           <w:color w:val="2F5496" w:themeColor="accent1" w:themeShade="BF"/>
         </w:rPr>
-        <w:t>COMO SERÁ FEITO</w:t>
+        <w:t>COMO</w:t>
       </w:r>
       <w:r>
         <w:rPr>
@@ -472,6 +534,22 @@
           <w:b/>
           <w:color w:val="2F5496" w:themeColor="accent1" w:themeShade="BF"/>
         </w:rPr>
+        <w:t>/QUANDO</w:t>
+      </w:r>
+      <w:r>
+        <w:rPr>
+          <w:rFonts w:eastAsia="Calibri" w:cs="Calibri"/>
+          <w:b/>
+          <w:color w:val="2F5496" w:themeColor="accent1" w:themeShade="BF"/>
+        </w:rPr>
+        <w:t xml:space="preserve"> SERÁ FEITO</w:t>
+      </w:r>
+      <w:r>
+        <w:rPr>
+          <w:rFonts w:eastAsia="Calibri" w:cs="Calibri"/>
+          <w:b/>
+          <w:color w:val="2F5496" w:themeColor="accent1" w:themeShade="BF"/>
+        </w:rPr>
         <w:t>:</w:t>
       </w:r>
       <w:r>
@@ -518,7 +596,19 @@
         <w:rPr>
           <w:rFonts w:ascii="Calibri" w:eastAsia="Calibri" w:hAnsi="Calibri" w:cs="Calibri"/>
         </w:rPr>
-        <w:t>Inicialmente planejamos atender de 30% a 50% da frota dos nossos clientes por visita, pois assim não iremos parar a frota totalmente, o objetivo principal é aumentar a precisão dos dados captados dos sensores, aumentado assim a eficiência dos registros e fornecendo uma margem de ação precisa.</w:t>
+        <w:t xml:space="preserve">Inicialmente planejamos atender de 30% a 50% da frota dos nossos clientes por visita, pois assim não iremos parar a frota totalmente, o objetivo principal é aumentar a precisão dos dados captados dos </w:t>
+      </w:r>
+      <w:r>
+        <w:rPr>
+          <w:rFonts w:ascii="Calibri" w:eastAsia="Calibri" w:hAnsi="Calibri" w:cs="Calibri"/>
+        </w:rPr>
+        <w:t>sensores</w:t>
+      </w:r>
+      <w:r>
+        <w:rPr>
+          <w:rFonts w:ascii="Calibri" w:eastAsia="Calibri" w:hAnsi="Calibri" w:cs="Calibri"/>
+        </w:rPr>
+        <w:t>, aumentado assim a eficiência dos registros e fornecendo uma margem de ação precisa.</w:t>
       </w:r>
     </w:p>
     <w:p>
@@ -573,7 +663,19 @@
         <w:rPr>
           <w:rFonts w:ascii="Calibri" w:eastAsia="Calibri" w:hAnsi="Calibri" w:cs="Calibri"/>
         </w:rPr>
-        <w:t xml:space="preserve">O comitê: </w:t>
+        <w:t>O comitê</w:t>
+      </w:r>
+      <w:r>
+        <w:rPr>
+          <w:rFonts w:ascii="Calibri" w:eastAsia="Calibri" w:hAnsi="Calibri" w:cs="Calibri"/>
+        </w:rPr>
+        <w:t xml:space="preserve"> é composto por</w:t>
+      </w:r>
+      <w:r>
+        <w:rPr>
+          <w:rFonts w:ascii="Calibri" w:eastAsia="Calibri" w:hAnsi="Calibri" w:cs="Calibri"/>
+        </w:rPr>
+        <w:t xml:space="preserve">: </w:t>
       </w:r>
       <w:proofErr w:type="spellStart"/>
       <w:r>
@@ -587,7 +689,31 @@
         <w:rPr>
           <w:rFonts w:ascii="Calibri" w:eastAsia="Calibri" w:hAnsi="Calibri" w:cs="Calibri"/>
         </w:rPr>
-        <w:t xml:space="preserve">, clientes, supervisores e associados aprovaram a substituição dos sensores “DHT11” por sensores “AHT25”, também à empresa </w:t>
+        <w:t>, clientes, supervisores e associados</w:t>
+      </w:r>
+      <w:r>
+        <w:rPr>
+          <w:rFonts w:ascii="Calibri" w:eastAsia="Calibri" w:hAnsi="Calibri" w:cs="Calibri"/>
+        </w:rPr>
+        <w:t>, foi aprovada a GMUD determinada como urgente. A s</w:t>
+      </w:r>
+      <w:r>
+        <w:rPr>
+          <w:rFonts w:ascii="Calibri" w:eastAsia="Calibri" w:hAnsi="Calibri" w:cs="Calibri"/>
+        </w:rPr>
+        <w:t>ubstituição dos sensores “DHT11” por sensores “AHT25”</w:t>
+      </w:r>
+      <w:r>
+        <w:rPr>
+          <w:rFonts w:ascii="Calibri" w:eastAsia="Calibri" w:hAnsi="Calibri" w:cs="Calibri"/>
+        </w:rPr>
+        <w:t xml:space="preserve"> foi definida e</w:t>
+      </w:r>
+      <w:r>
+        <w:rPr>
+          <w:rFonts w:ascii="Calibri" w:eastAsia="Calibri" w:hAnsi="Calibri" w:cs="Calibri"/>
+        </w:rPr>
+        <w:t xml:space="preserve"> à empresa </w:t>
       </w:r>
       <w:proofErr w:type="spellStart"/>
       <w:r>
@@ -608,7 +734,19 @@
           <w:rFonts w:ascii="Calibri" w:eastAsia="Calibri" w:hAnsi="Calibri" w:cs="Calibri"/>
         </w:rPr>
         <w:br/>
-        <w:t>Com isso será contratada uma empresa terceirizada responsável pela instalação dos novos sensores nos containers, que serão instalados no período entre a carga e descarga do cargueiro, que dura entorno de 2 dias.</w:t>
+        <w:t xml:space="preserve">Com isso será contratada uma empresa terceirizada responsável pela instalação dos novos sensores nos containers, que serão instalados no período entre a carga e descarga do cargueiro, que dura entorno de </w:t>
+      </w:r>
+      <w:r>
+        <w:rPr>
+          <w:rFonts w:ascii="Calibri" w:eastAsia="Calibri" w:hAnsi="Calibri" w:cs="Calibri"/>
+        </w:rPr>
+        <w:t>6</w:t>
+      </w:r>
+      <w:r>
+        <w:rPr>
+          <w:rFonts w:ascii="Calibri" w:eastAsia="Calibri" w:hAnsi="Calibri" w:cs="Calibri"/>
+        </w:rPr>
+        <w:t xml:space="preserve"> dias.</w:t>
       </w:r>
       <w:r>
         <w:rPr>
@@ -621,41 +759,11 @@
       <w:pPr>
         <w:spacing w:after="200" w:line="276" w:lineRule="auto"/>
         <w:rPr>
-          <w:rFonts w:ascii="Calibri" w:eastAsia="Calibri" w:hAnsi="Calibri" w:cs="Calibri"/>
+          <w:rFonts w:eastAsia="Calibri" w:cs="Calibri"/>
           <w:b/>
           <w:color w:val="2F5496" w:themeColor="accent1" w:themeShade="BF"/>
         </w:rPr>
       </w:pPr>
-      <w:r>
-        <w:rPr>
-          <w:rFonts w:ascii="Calibri" w:eastAsia="Calibri" w:hAnsi="Calibri" w:cs="Calibri"/>
-          <w:b/>
-          <w:color w:val="2F5496" w:themeColor="accent1" w:themeShade="BF"/>
-        </w:rPr>
-        <w:t>RISCO DA GMUD</w:t>
-      </w:r>
-      <w:r>
-        <w:rPr>
-          <w:rFonts w:ascii="Calibri" w:eastAsia="Calibri" w:hAnsi="Calibri" w:cs="Calibri"/>
-          <w:b/>
-          <w:color w:val="2F5496" w:themeColor="accent1" w:themeShade="BF"/>
-        </w:rPr>
-        <w:t>:</w:t>
-      </w:r>
-      <w:r>
-        <w:rPr>
-          <w:rFonts w:ascii="Calibri" w:eastAsia="Calibri" w:hAnsi="Calibri" w:cs="Calibri"/>
-          <w:b/>
-          <w:color w:val="2F5496" w:themeColor="accent1" w:themeShade="BF"/>
-        </w:rPr>
-        <w:br/>
-      </w:r>
-      <w:r>
-        <w:rPr>
-          <w:rFonts w:ascii="Calibri" w:eastAsia="Calibri" w:hAnsi="Calibri" w:cs="Calibri"/>
-        </w:rPr>
-        <w:t>Arriscando a perda de um transporte para futuramente garantir um transporte seguro, com isso ganhando a confiança e credibilidade dos nossos clientes;</w:t>
-      </w:r>
     </w:p>
     <w:p>
       <w:pPr>
@@ -667,28 +775,81 @@
           <w:color w:val="2F5496" w:themeColor="accent1" w:themeShade="BF"/>
         </w:rPr>
       </w:pPr>
+      <w:r>
+        <w:rPr>
+          <w:rFonts w:ascii="Calibri" w:eastAsia="Calibri" w:hAnsi="Calibri" w:cs="Calibri"/>
+          <w:b/>
+          <w:color w:val="2F5496" w:themeColor="accent1" w:themeShade="BF"/>
+        </w:rPr>
+        <w:lastRenderedPageBreak/>
+        <w:t>RISCO DA GMUD</w:t>
+      </w:r>
+      <w:r>
+        <w:rPr>
+          <w:rFonts w:ascii="Calibri" w:eastAsia="Calibri" w:hAnsi="Calibri" w:cs="Calibri"/>
+          <w:b/>
+          <w:color w:val="2F5496" w:themeColor="accent1" w:themeShade="BF"/>
+        </w:rPr>
+        <w:t>:</w:t>
+      </w:r>
+      <w:r>
+        <w:rPr>
+          <w:rFonts w:ascii="Calibri" w:eastAsia="Calibri" w:hAnsi="Calibri" w:cs="Calibri"/>
+          <w:b/>
+          <w:color w:val="2F5496" w:themeColor="accent1" w:themeShade="BF"/>
+        </w:rPr>
+        <w:br/>
+      </w:r>
+      <w:r>
+        <w:rPr>
+          <w:rFonts w:ascii="Calibri" w:eastAsia="Calibri" w:hAnsi="Calibri" w:cs="Calibri"/>
+        </w:rPr>
+        <w:t>Arriscando a perda de um transporte para futuramente garantir um transporte seguro, com isso ganhando a confiança e credibilidade dos nossos clientes;</w:t>
+      </w:r>
     </w:p>
     <w:p>
       <w:pPr>
         <w:spacing w:after="200" w:line="276" w:lineRule="auto"/>
+        <w:rPr>
+          <w:rFonts w:ascii="Calibri" w:eastAsia="Calibri" w:hAnsi="Calibri" w:cs="Calibri"/>
+        </w:rPr>
+      </w:pPr>
+      <w:r>
         <w:rPr>
           <w:rFonts w:eastAsia="Calibri" w:cs="Calibri"/>
           <w:b/>
           <w:bCs/>
           <w:color w:val="2F5496" w:themeColor="accent1" w:themeShade="BF"/>
         </w:rPr>
-      </w:pPr>
-    </w:p>
-    <w:p>
-      <w:pPr>
-        <w:spacing w:after="200" w:line="276" w:lineRule="auto"/>
+        <w:t>RESPONSÁVEIS:</w:t>
+      </w:r>
+      <w:r>
         <w:rPr>
           <w:rFonts w:eastAsia="Calibri" w:cs="Calibri"/>
           <w:b/>
           <w:bCs/>
           <w:color w:val="2F5496" w:themeColor="accent1" w:themeShade="BF"/>
         </w:rPr>
-      </w:pPr>
+        <w:br/>
+      </w:r>
+      <w:r>
+        <w:rPr>
+          <w:rFonts w:ascii="Calibri" w:eastAsia="Calibri" w:hAnsi="Calibri" w:cs="Calibri"/>
+        </w:rPr>
+        <w:t>Murilo Almeida: responsável pela contatação e acompanhamento da empresa terceirizada</w:t>
+      </w:r>
+      <w:r>
+        <w:rPr>
+          <w:rFonts w:ascii="Calibri" w:eastAsia="Calibri" w:hAnsi="Calibri" w:cs="Calibri"/>
+        </w:rPr>
+        <w:t>, caso não esteja disponível, Kevin Wesselka ficara responsável por acompanhar a empresa terceirizada</w:t>
+      </w:r>
+      <w:r>
+        <w:rPr>
+          <w:rFonts w:ascii="Calibri" w:eastAsia="Calibri" w:hAnsi="Calibri" w:cs="Calibri"/>
+        </w:rPr>
+        <w:t>;</w:t>
+      </w:r>
     </w:p>
     <w:p>
       <w:pPr>
@@ -702,14 +863,186 @@
       </w:pPr>
       <w:r>
         <w:rPr>
+          <w:rFonts w:ascii="Calibri" w:eastAsia="Calibri" w:hAnsi="Calibri" w:cs="Calibri"/>
+        </w:rPr>
+        <w:t>Kevin Wesselka: Responsável por avisar os clientes sobre a GMUD, agendar o dia nas datas disponíveis e reuniões com o comitê</w:t>
+      </w:r>
+      <w:r>
+        <w:rPr>
+          <w:rFonts w:ascii="Calibri" w:eastAsia="Calibri" w:hAnsi="Calibri" w:cs="Calibri"/>
+        </w:rPr>
+        <w:t>, caso não esteja disponível</w:t>
+      </w:r>
+      <w:r>
+        <w:rPr>
+          <w:rFonts w:ascii="Calibri" w:eastAsia="Calibri" w:hAnsi="Calibri" w:cs="Calibri"/>
+        </w:rPr>
+        <w:t xml:space="preserve"> Roberto </w:t>
+      </w:r>
+      <w:proofErr w:type="spellStart"/>
+      <w:r>
+        <w:rPr>
+          <w:rFonts w:ascii="Calibri" w:eastAsia="Calibri" w:hAnsi="Calibri" w:cs="Calibri"/>
+        </w:rPr>
+        <w:t>Turbiani</w:t>
+      </w:r>
+      <w:proofErr w:type="spellEnd"/>
+      <w:r>
+        <w:rPr>
+          <w:rFonts w:ascii="Calibri" w:eastAsia="Calibri" w:hAnsi="Calibri" w:cs="Calibri"/>
+        </w:rPr>
+        <w:t xml:space="preserve"> ficara responsável por contatar o cliente sobre a GMUD</w:t>
+      </w:r>
+      <w:r>
+        <w:rPr>
+          <w:rFonts w:ascii="Calibri" w:eastAsia="Calibri" w:hAnsi="Calibri" w:cs="Calibri"/>
+        </w:rPr>
+        <w:t>;</w:t>
+      </w:r>
+    </w:p>
+    <w:p>
+      <w:pPr>
+        <w:spacing w:after="200" w:line="276" w:lineRule="auto"/>
+        <w:rPr>
+          <w:rFonts w:ascii="Calibri" w:eastAsia="Calibri" w:hAnsi="Calibri" w:cs="Calibri"/>
+        </w:rPr>
+      </w:pPr>
+      <w:r>
+        <w:rPr>
+          <w:rFonts w:ascii="Calibri" w:eastAsia="Calibri" w:hAnsi="Calibri" w:cs="Calibri"/>
+        </w:rPr>
+        <w:t xml:space="preserve">Roberto </w:t>
+      </w:r>
+      <w:proofErr w:type="spellStart"/>
+      <w:r>
+        <w:rPr>
+          <w:rFonts w:ascii="Calibri" w:eastAsia="Calibri" w:hAnsi="Calibri" w:cs="Calibri"/>
+        </w:rPr>
+        <w:t>Turbiani</w:t>
+      </w:r>
+      <w:proofErr w:type="spellEnd"/>
+      <w:r>
+        <w:rPr>
+          <w:rFonts w:ascii="Calibri" w:eastAsia="Calibri" w:hAnsi="Calibri" w:cs="Calibri"/>
+        </w:rPr>
+        <w:t>: Será o responsável por acompanhar a conexão dos sensores com o banco durante a instalação nas datas marcadas, deverá estar disponível para auxiliar qualquer contratempo que possa surgir durante a instalação</w:t>
+      </w:r>
+      <w:r>
+        <w:rPr>
+          <w:rFonts w:ascii="Calibri" w:eastAsia="Calibri" w:hAnsi="Calibri" w:cs="Calibri"/>
+        </w:rPr>
+        <w:t>, caso não esteja disponível</w:t>
+      </w:r>
+      <w:r>
+        <w:rPr>
+          <w:rFonts w:ascii="Calibri" w:eastAsia="Calibri" w:hAnsi="Calibri" w:cs="Calibri"/>
+        </w:rPr>
+        <w:t xml:space="preserve"> Leandro Coelho ficara responsável por acompanhar a conexão dos sensores com o banco de dados</w:t>
+      </w:r>
+      <w:r>
+        <w:rPr>
+          <w:rFonts w:ascii="Calibri" w:eastAsia="Calibri" w:hAnsi="Calibri" w:cs="Calibri"/>
+        </w:rPr>
+        <w:t>;</w:t>
+      </w:r>
+    </w:p>
+    <w:p>
+      <w:pPr>
+        <w:rPr>
+          <w:rFonts w:ascii="Calibri" w:eastAsia="Calibri" w:hAnsi="Calibri" w:cs="Calibri"/>
+        </w:rPr>
+      </w:pPr>
+      <w:r>
+        <w:rPr>
+          <w:rFonts w:ascii="Calibri" w:eastAsia="Calibri" w:hAnsi="Calibri" w:cs="Calibri"/>
+        </w:rPr>
+        <w:t>Leandro Coelho: Estará disponível para auxiliar nas configurações necessárias durante a instalação e avaliar, de maneira remota, os containers em que os sensores serão instalados;</w:t>
+      </w:r>
+    </w:p>
+    <w:p>
+      <w:pPr>
+        <w:spacing w:after="200" w:line="276" w:lineRule="auto"/>
+        <w:rPr>
+          <w:rFonts w:ascii="Calibri" w:eastAsia="Calibri" w:hAnsi="Calibri" w:cs="Calibri"/>
+        </w:rPr>
+      </w:pPr>
+      <w:r>
+        <w:rPr>
+          <w:rFonts w:ascii="Calibri" w:eastAsia="Calibri" w:hAnsi="Calibri" w:cs="Calibri"/>
+        </w:rPr>
+        <w:t>Bruno Vinicius: Responsável pela gestão do controle de materiais, suprimentos e utilidades, durante a execução da GMUD</w:t>
+      </w:r>
+      <w:r>
+        <w:rPr>
+          <w:rFonts w:ascii="Calibri" w:eastAsia="Calibri" w:hAnsi="Calibri" w:cs="Calibri"/>
+        </w:rPr>
+        <w:t>, caso não esteja disponível</w:t>
+      </w:r>
+      <w:r>
+        <w:rPr>
+          <w:rFonts w:ascii="Calibri" w:eastAsia="Calibri" w:hAnsi="Calibri" w:cs="Calibri"/>
+        </w:rPr>
+        <w:t xml:space="preserve"> </w:t>
+      </w:r>
+      <w:proofErr w:type="spellStart"/>
+      <w:r>
+        <w:rPr>
+          <w:rFonts w:ascii="Calibri" w:eastAsia="Calibri" w:hAnsi="Calibri" w:cs="Calibri"/>
+        </w:rPr>
+        <w:t>Theofilo</w:t>
+      </w:r>
+      <w:proofErr w:type="spellEnd"/>
+      <w:r>
+        <w:rPr>
+          <w:rFonts w:ascii="Calibri" w:eastAsia="Calibri" w:hAnsi="Calibri" w:cs="Calibri"/>
+        </w:rPr>
+        <w:t xml:space="preserve"> Mesquita ficara responsável por acompanhar as configurações necessárias durante a instalação</w:t>
+      </w:r>
+      <w:r>
+        <w:rPr>
+          <w:rFonts w:ascii="Calibri" w:eastAsia="Calibri" w:hAnsi="Calibri" w:cs="Calibri"/>
+        </w:rPr>
+        <w:t>;</w:t>
+      </w:r>
+    </w:p>
+    <w:p>
+      <w:pPr>
+        <w:spacing w:after="200" w:line="276" w:lineRule="auto"/>
+        <w:rPr>
+          <w:rFonts w:ascii="Calibri" w:eastAsia="Calibri" w:hAnsi="Calibri" w:cs="Calibri"/>
+        </w:rPr>
+      </w:pPr>
+      <w:proofErr w:type="spellStart"/>
+      <w:r>
+        <w:rPr>
+          <w:rFonts w:ascii="Calibri" w:eastAsia="Calibri" w:hAnsi="Calibri" w:cs="Calibri"/>
+        </w:rPr>
+        <w:t>Theofilo</w:t>
+      </w:r>
+      <w:proofErr w:type="spellEnd"/>
+      <w:r>
+        <w:rPr>
+          <w:rFonts w:ascii="Calibri" w:eastAsia="Calibri" w:hAnsi="Calibri" w:cs="Calibri"/>
+        </w:rPr>
+        <w:t xml:space="preserve"> Mesquita: Responsável pela manutenção pós GMUD para garantir que tudo ocorra corretamente</w:t>
+      </w:r>
+      <w:r>
+        <w:rPr>
+          <w:rFonts w:ascii="Calibri" w:eastAsia="Calibri" w:hAnsi="Calibri" w:cs="Calibri"/>
+        </w:rPr>
+        <w:t>.</w:t>
+      </w:r>
+    </w:p>
+    <w:p>
+      <w:pPr>
+        <w:spacing w:after="200" w:line="276" w:lineRule="auto"/>
+        <w:rPr>
           <w:rFonts w:eastAsia="Calibri" w:cs="Calibri"/>
           <w:b/>
           <w:bCs/>
           <w:color w:val="2F5496" w:themeColor="accent1" w:themeShade="BF"/>
         </w:rPr>
-        <w:lastRenderedPageBreak/>
-        <w:t>RESPONSÁVEIS:</w:t>
-      </w:r>
+      </w:pPr>
       <w:r>
         <w:rPr>
           <w:rFonts w:eastAsia="Calibri" w:cs="Calibri"/>
@@ -717,240 +1050,691 @@
           <w:bCs/>
           <w:color w:val="2F5496" w:themeColor="accent1" w:themeShade="BF"/>
         </w:rPr>
-        <w:br/>
-      </w:r>
-      <w:r>
-        <w:rPr>
-          <w:rFonts w:ascii="Calibri" w:eastAsia="Calibri" w:hAnsi="Calibri" w:cs="Calibri"/>
-        </w:rPr>
-        <w:t>Murilo Almeida: responsável pela contatação e acompanhamento da empresa terceirizada;</w:t>
-      </w:r>
-    </w:p>
-    <w:p>
-      <w:pPr>
-        <w:spacing w:after="200" w:line="276" w:lineRule="auto"/>
-        <w:rPr>
-          <w:rFonts w:ascii="Calibri" w:eastAsia="Calibri" w:hAnsi="Calibri" w:cs="Calibri"/>
-        </w:rPr>
-      </w:pPr>
-      <w:r>
-        <w:rPr>
-          <w:rFonts w:ascii="Calibri" w:eastAsia="Calibri" w:hAnsi="Calibri" w:cs="Calibri"/>
-        </w:rPr>
-        <w:t>Kevin Wesselka: Responsável por avisar os clientes sobre a GMUD, agendar o dia nas datas disponíveis e reuniões com o comitê;</w:t>
-      </w:r>
-    </w:p>
-    <w:p>
-      <w:pPr>
-        <w:spacing w:after="200" w:line="276" w:lineRule="auto"/>
-        <w:rPr>
-          <w:rFonts w:ascii="Calibri" w:eastAsia="Calibri" w:hAnsi="Calibri" w:cs="Calibri"/>
-        </w:rPr>
-      </w:pPr>
-      <w:r>
-        <w:rPr>
-          <w:rFonts w:ascii="Calibri" w:eastAsia="Calibri" w:hAnsi="Calibri" w:cs="Calibri"/>
-        </w:rPr>
-        <w:t xml:space="preserve">Roberto </w:t>
-      </w:r>
-      <w:proofErr w:type="spellStart"/>
-      <w:r>
-        <w:rPr>
-          <w:rFonts w:ascii="Calibri" w:eastAsia="Calibri" w:hAnsi="Calibri" w:cs="Calibri"/>
-        </w:rPr>
-        <w:t>Turbiani</w:t>
-      </w:r>
-      <w:proofErr w:type="spellEnd"/>
-      <w:r>
-        <w:rPr>
-          <w:rFonts w:ascii="Calibri" w:eastAsia="Calibri" w:hAnsi="Calibri" w:cs="Calibri"/>
-        </w:rPr>
-        <w:t>: Será o responsável por acompanhar a conexão dos sensores com o banco durante a instalação nas datas marcadas, deverá estar disponível para auxiliar qualquer contratempo que possa surgir durante a instalação;</w:t>
-      </w:r>
-    </w:p>
-    <w:p>
-      <w:pPr>
-        <w:spacing w:after="200" w:line="276" w:lineRule="auto"/>
-        <w:rPr>
-          <w:rFonts w:ascii="Calibri" w:eastAsia="Calibri" w:hAnsi="Calibri" w:cs="Calibri"/>
-        </w:rPr>
-      </w:pPr>
-      <w:r>
-        <w:rPr>
-          <w:rFonts w:ascii="Calibri" w:eastAsia="Calibri" w:hAnsi="Calibri" w:cs="Calibri"/>
-        </w:rPr>
-        <w:t>Leandro Coelho: Estará disponível para auxiliar nas configurações necessárias durante a instalação e avaliar, de maneira remota, os containers em que os sensores serão instalados;</w:t>
-      </w:r>
-    </w:p>
-    <w:p>
-      <w:pPr>
-        <w:spacing w:after="200" w:line="276" w:lineRule="auto"/>
-        <w:rPr>
-          <w:rFonts w:ascii="Calibri" w:eastAsia="Calibri" w:hAnsi="Calibri" w:cs="Calibri"/>
-        </w:rPr>
-      </w:pPr>
-      <w:r>
-        <w:rPr>
-          <w:rFonts w:ascii="Calibri" w:eastAsia="Calibri" w:hAnsi="Calibri" w:cs="Calibri"/>
-        </w:rPr>
-        <w:t>Bruno Vinicius: Responsável pela gestão do controle de materiais, suprimentos e utilidades, durante a execução da GMUD</w:t>
-      </w:r>
-      <w:r>
-        <w:rPr>
-          <w:rFonts w:ascii="Calibri" w:eastAsia="Calibri" w:hAnsi="Calibri" w:cs="Calibri"/>
-        </w:rPr>
-        <w:t>;</w:t>
-      </w:r>
-    </w:p>
-    <w:p>
-      <w:pPr>
-        <w:spacing w:after="200" w:line="276" w:lineRule="auto"/>
-        <w:rPr>
-          <w:rFonts w:ascii="Calibri" w:eastAsia="Calibri" w:hAnsi="Calibri" w:cs="Calibri"/>
-        </w:rPr>
-      </w:pPr>
-      <w:proofErr w:type="spellStart"/>
-      <w:r>
-        <w:rPr>
-          <w:rFonts w:ascii="Calibri" w:eastAsia="Calibri" w:hAnsi="Calibri" w:cs="Calibri"/>
-        </w:rPr>
-        <w:t>Theofilo</w:t>
-      </w:r>
-      <w:proofErr w:type="spellEnd"/>
-      <w:r>
-        <w:rPr>
-          <w:rFonts w:ascii="Calibri" w:eastAsia="Calibri" w:hAnsi="Calibri" w:cs="Calibri"/>
-        </w:rPr>
-        <w:t xml:space="preserve"> Mesquita: Responsável pela manutenção pós GMUD para garantir que tudo ocorra corretamente</w:t>
-      </w:r>
-      <w:r>
-        <w:rPr>
-          <w:rFonts w:ascii="Calibri" w:eastAsia="Calibri" w:hAnsi="Calibri" w:cs="Calibri"/>
-        </w:rPr>
-        <w:t>.</w:t>
-      </w:r>
-    </w:p>
-    <w:p>
-      <w:pPr>
-        <w:spacing w:after="200" w:line="276" w:lineRule="auto"/>
+        <w:t>RESPONSÁVEL PELOS TESTES:</w:t>
+      </w:r>
+      <w:r>
         <w:rPr>
           <w:rFonts w:eastAsia="Calibri" w:cs="Calibri"/>
           <w:b/>
           <w:bCs/>
           <w:color w:val="2F5496" w:themeColor="accent1" w:themeShade="BF"/>
         </w:rPr>
-      </w:pPr>
-      <w:r>
+        <w:br/>
+      </w:r>
+      <w:r>
+        <w:rPr>
+          <w:rFonts w:ascii="Calibri" w:eastAsia="Calibri" w:hAnsi="Calibri" w:cs="Calibri"/>
+        </w:rPr>
+        <w:t xml:space="preserve">N2 Roberto </w:t>
+      </w:r>
+      <w:proofErr w:type="spellStart"/>
+      <w:r>
+        <w:rPr>
+          <w:rFonts w:ascii="Calibri" w:eastAsia="Calibri" w:hAnsi="Calibri" w:cs="Calibri"/>
+        </w:rPr>
+        <w:t>Turbiani</w:t>
+      </w:r>
+      <w:proofErr w:type="spellEnd"/>
+      <w:r>
+        <w:rPr>
+          <w:rFonts w:ascii="Calibri" w:eastAsia="Calibri" w:hAnsi="Calibri" w:cs="Calibri"/>
+        </w:rPr>
+        <w:t xml:space="preserve">, será ele que </w:t>
+      </w:r>
+      <w:r>
+        <w:rPr>
+          <w:rFonts w:ascii="Calibri" w:eastAsia="Calibri" w:hAnsi="Calibri" w:cs="Calibri"/>
+        </w:rPr>
+        <w:t>avaliará</w:t>
+      </w:r>
+      <w:r>
+        <w:rPr>
+          <w:rFonts w:ascii="Calibri" w:eastAsia="Calibri" w:hAnsi="Calibri" w:cs="Calibri"/>
+        </w:rPr>
+        <w:t xml:space="preserve"> os dados nos momentos da implantação do(s) novo(s) sensor(es).</w:t>
+      </w:r>
+    </w:p>
+    <w:p>
+      <w:pPr>
+        <w:spacing w:after="200" w:line="276" w:lineRule="auto"/>
         <w:rPr>
           <w:rFonts w:eastAsia="Calibri" w:cs="Calibri"/>
           <w:b/>
+          <w:color w:val="2F5496" w:themeColor="accent1" w:themeShade="BF"/>
+        </w:rPr>
+      </w:pPr>
+      <w:r>
+        <w:rPr>
+          <w:rFonts w:eastAsia="Calibri" w:cs="Calibri"/>
+          <w:b/>
+          <w:color w:val="2F5496" w:themeColor="accent1" w:themeShade="BF"/>
+        </w:rPr>
+        <w:t>CHECK LIST:</w:t>
+      </w:r>
+      <w:r>
+        <w:rPr>
+          <w:rFonts w:eastAsia="Calibri" w:cs="Calibri"/>
+          <w:b/>
+          <w:color w:val="2F5496" w:themeColor="accent1" w:themeShade="BF"/>
+        </w:rPr>
+        <w:br/>
+      </w:r>
+      <w:r>
+        <w:rPr>
+          <w:rFonts w:ascii="Calibri" w:eastAsia="Calibri" w:hAnsi="Calibri" w:cs="Calibri"/>
+        </w:rPr>
+        <w:t xml:space="preserve">Passo a Passo do </w:t>
+      </w:r>
+      <w:proofErr w:type="spellStart"/>
+      <w:r>
+        <w:rPr>
+          <w:rFonts w:ascii="Calibri" w:eastAsia="Calibri" w:hAnsi="Calibri" w:cs="Calibri"/>
+        </w:rPr>
+        <w:t>Check</w:t>
+      </w:r>
+      <w:proofErr w:type="spellEnd"/>
+      <w:r>
+        <w:rPr>
+          <w:rFonts w:ascii="Calibri" w:eastAsia="Calibri" w:hAnsi="Calibri" w:cs="Calibri"/>
+        </w:rPr>
+        <w:t xml:space="preserve"> </w:t>
+      </w:r>
+      <w:proofErr w:type="spellStart"/>
+      <w:r>
+        <w:rPr>
+          <w:rFonts w:ascii="Calibri" w:eastAsia="Calibri" w:hAnsi="Calibri" w:cs="Calibri"/>
+        </w:rPr>
+        <w:t>List</w:t>
+      </w:r>
+      <w:proofErr w:type="spellEnd"/>
+      <w:r>
+        <w:rPr>
+          <w:rFonts w:ascii="Calibri" w:eastAsia="Calibri" w:hAnsi="Calibri" w:cs="Calibri"/>
+        </w:rPr>
+        <w:t>:</w:t>
+      </w:r>
+    </w:p>
+    <w:p>
+      <w:pPr>
+        <w:pStyle w:val="PargrafodaLista"/>
+        <w:numPr>
+          <w:ilvl w:val="0"/>
+          <w:numId w:val="22"/>
+        </w:numPr>
+        <w:spacing w:after="200" w:line="276" w:lineRule="auto"/>
+        <w:rPr>
+          <w:rFonts w:ascii="Calibri" w:eastAsia="Calibri" w:hAnsi="Calibri" w:cs="Calibri"/>
+        </w:rPr>
+      </w:pPr>
+      <w:r>
+        <w:rPr>
+          <w:rFonts w:ascii="Calibri" w:eastAsia="Calibri" w:hAnsi="Calibri" w:cs="Calibri"/>
+        </w:rPr>
+        <w:t>Fazer o backup das informações</w:t>
+      </w:r>
+      <w:r>
+        <w:rPr>
+          <w:rFonts w:ascii="Calibri" w:eastAsia="Calibri" w:hAnsi="Calibri" w:cs="Calibri"/>
+        </w:rPr>
+        <w:t>. Será executada no dia 01/XX/20XX</w:t>
+      </w:r>
+      <w:r>
+        <w:rPr>
+          <w:rFonts w:ascii="Calibri" w:eastAsia="Calibri" w:hAnsi="Calibri" w:cs="Calibri"/>
+        </w:rPr>
+        <w:t>;</w:t>
+      </w:r>
+    </w:p>
+    <w:p>
+      <w:pPr>
+        <w:pStyle w:val="PargrafodaLista"/>
+        <w:numPr>
+          <w:ilvl w:val="0"/>
+          <w:numId w:val="22"/>
+        </w:numPr>
+        <w:rPr>
+          <w:rFonts w:ascii="Calibri" w:eastAsia="Calibri" w:hAnsi="Calibri" w:cs="Calibri"/>
+        </w:rPr>
+      </w:pPr>
+      <w:r>
+        <w:rPr>
+          <w:rFonts w:ascii="Calibri" w:eastAsia="Calibri" w:hAnsi="Calibri" w:cs="Calibri"/>
+        </w:rPr>
+        <w:t>Contratar equipe especializada em eletrônicos e sensores</w:t>
+      </w:r>
+      <w:r>
+        <w:rPr>
+          <w:rFonts w:ascii="Calibri" w:eastAsia="Calibri" w:hAnsi="Calibri" w:cs="Calibri"/>
+        </w:rPr>
+        <w:t xml:space="preserve">. </w:t>
+      </w:r>
+      <w:r>
+        <w:rPr>
+          <w:rFonts w:ascii="Calibri" w:eastAsia="Calibri" w:hAnsi="Calibri" w:cs="Calibri"/>
+        </w:rPr>
+        <w:t>Será executada no dia 01/XX/20XX</w:t>
+      </w:r>
+      <w:r>
+        <w:rPr>
+          <w:rFonts w:ascii="Calibri" w:eastAsia="Calibri" w:hAnsi="Calibri" w:cs="Calibri"/>
+        </w:rPr>
+        <w:t>;</w:t>
+      </w:r>
+    </w:p>
+    <w:p>
+      <w:pPr>
+        <w:pStyle w:val="PargrafodaLista"/>
+        <w:numPr>
+          <w:ilvl w:val="0"/>
+          <w:numId w:val="22"/>
+        </w:numPr>
+        <w:spacing w:after="200" w:line="276" w:lineRule="auto"/>
+        <w:rPr>
+          <w:rFonts w:ascii="Calibri" w:eastAsia="Calibri" w:hAnsi="Calibri" w:cs="Calibri"/>
           <w:bCs/>
-          <w:color w:val="2F5496" w:themeColor="accent1" w:themeShade="BF"/>
-        </w:rPr>
-        <w:t>RESPONSÁVEL PELOS TESTES:</w:t>
-      </w:r>
-      <w:r>
-        <w:rPr>
-          <w:rFonts w:eastAsia="Calibri" w:cs="Calibri"/>
-          <w:b/>
+        </w:rPr>
+      </w:pPr>
+      <w:r>
+        <w:rPr>
+          <w:rFonts w:ascii="Calibri" w:eastAsia="Calibri" w:hAnsi="Calibri" w:cs="Calibri"/>
           <w:bCs/>
-          <w:color w:val="2F5496" w:themeColor="accent1" w:themeShade="BF"/>
-        </w:rPr>
-        <w:br/>
-      </w:r>
-      <w:r>
-        <w:rPr>
-          <w:rFonts w:ascii="Calibri" w:eastAsia="Calibri" w:hAnsi="Calibri" w:cs="Calibri"/>
-        </w:rPr>
-        <w:t xml:space="preserve">N2 Roberto </w:t>
-      </w:r>
-      <w:proofErr w:type="spellStart"/>
-      <w:r>
-        <w:rPr>
-          <w:rFonts w:ascii="Calibri" w:eastAsia="Calibri" w:hAnsi="Calibri" w:cs="Calibri"/>
-        </w:rPr>
-        <w:t>Turbiani</w:t>
-      </w:r>
-      <w:proofErr w:type="spellEnd"/>
-      <w:r>
-        <w:rPr>
-          <w:rFonts w:ascii="Calibri" w:eastAsia="Calibri" w:hAnsi="Calibri" w:cs="Calibri"/>
-        </w:rPr>
-        <w:t xml:space="preserve">, será ele que </w:t>
-      </w:r>
-      <w:proofErr w:type="gramStart"/>
-      <w:r>
-        <w:rPr>
-          <w:rFonts w:ascii="Calibri" w:eastAsia="Calibri" w:hAnsi="Calibri" w:cs="Calibri"/>
-        </w:rPr>
-        <w:t>estará avaliando</w:t>
-      </w:r>
-      <w:proofErr w:type="gramEnd"/>
-      <w:r>
-        <w:rPr>
-          <w:rFonts w:ascii="Calibri" w:eastAsia="Calibri" w:hAnsi="Calibri" w:cs="Calibri"/>
-        </w:rPr>
-        <w:t xml:space="preserve"> os dados nos momentos da implantação do(s) novo(s) sensor(es).</w:t>
-      </w:r>
-    </w:p>
-    <w:p>
-      <w:pPr>
+        </w:rPr>
+        <w:t>Enviar a equipe contratada</w:t>
+      </w:r>
+      <w:r>
+        <w:rPr>
+          <w:rFonts w:ascii="Calibri" w:eastAsia="Calibri" w:hAnsi="Calibri" w:cs="Calibri"/>
+          <w:bCs/>
+        </w:rPr>
+        <w:t xml:space="preserve">. </w:t>
+      </w:r>
+      <w:r>
+        <w:rPr>
+          <w:rFonts w:ascii="Calibri" w:eastAsia="Calibri" w:hAnsi="Calibri" w:cs="Calibri"/>
+        </w:rPr>
+        <w:t xml:space="preserve">Será </w:t>
+      </w:r>
+      <w:r>
+        <w:rPr>
+          <w:rFonts w:ascii="Calibri" w:eastAsia="Calibri" w:hAnsi="Calibri" w:cs="Calibri"/>
+        </w:rPr>
+        <w:t>enviada</w:t>
+      </w:r>
+      <w:r>
+        <w:rPr>
+          <w:rFonts w:ascii="Calibri" w:eastAsia="Calibri" w:hAnsi="Calibri" w:cs="Calibri"/>
+        </w:rPr>
+        <w:t xml:space="preserve"> no dia 0</w:t>
+      </w:r>
+      <w:r>
+        <w:rPr>
+          <w:rFonts w:ascii="Calibri" w:eastAsia="Calibri" w:hAnsi="Calibri" w:cs="Calibri"/>
+        </w:rPr>
+        <w:t>3</w:t>
+      </w:r>
+      <w:r>
+        <w:rPr>
+          <w:rFonts w:ascii="Calibri" w:eastAsia="Calibri" w:hAnsi="Calibri" w:cs="Calibri"/>
+        </w:rPr>
+        <w:t>/XX/20XX</w:t>
+      </w:r>
+      <w:r>
+        <w:rPr>
+          <w:rFonts w:ascii="Calibri" w:eastAsia="Calibri" w:hAnsi="Calibri" w:cs="Calibri"/>
+          <w:bCs/>
+        </w:rPr>
+        <w:t>;</w:t>
+      </w:r>
+    </w:p>
+    <w:p>
+      <w:pPr>
+        <w:pStyle w:val="PargrafodaLista"/>
+        <w:numPr>
+          <w:ilvl w:val="0"/>
+          <w:numId w:val="22"/>
+        </w:numPr>
         <w:spacing w:after="200" w:line="276" w:lineRule="auto"/>
         <w:rPr>
-          <w:rFonts w:eastAsia="Calibri" w:cs="Calibri"/>
-          <w:b/>
-          <w:color w:val="2F5496" w:themeColor="accent1" w:themeShade="BF"/>
-        </w:rPr>
-      </w:pPr>
-      <w:r>
-        <w:rPr>
-          <w:rFonts w:eastAsia="Calibri" w:cs="Calibri"/>
-          <w:b/>
-          <w:color w:val="2F5496" w:themeColor="accent1" w:themeShade="BF"/>
-        </w:rPr>
-        <w:t>CHECK LIST:</w:t>
-      </w:r>
-      <w:r>
-        <w:rPr>
-          <w:rFonts w:eastAsia="Calibri" w:cs="Calibri"/>
-          <w:b/>
-          <w:color w:val="2F5496" w:themeColor="accent1" w:themeShade="BF"/>
-        </w:rPr>
-        <w:br/>
-      </w:r>
-      <w:r>
-        <w:rPr>
-          <w:rFonts w:ascii="Calibri" w:eastAsia="Calibri" w:hAnsi="Calibri" w:cs="Calibri"/>
-        </w:rPr>
-        <w:t xml:space="preserve">Passo a Passo do </w:t>
-      </w:r>
-      <w:proofErr w:type="spellStart"/>
-      <w:r>
-        <w:rPr>
-          <w:rFonts w:ascii="Calibri" w:eastAsia="Calibri" w:hAnsi="Calibri" w:cs="Calibri"/>
-        </w:rPr>
-        <w:t>Check</w:t>
-      </w:r>
-      <w:proofErr w:type="spellEnd"/>
-      <w:r>
-        <w:rPr>
-          <w:rFonts w:ascii="Calibri" w:eastAsia="Calibri" w:hAnsi="Calibri" w:cs="Calibri"/>
-        </w:rPr>
-        <w:t xml:space="preserve"> </w:t>
-      </w:r>
-      <w:proofErr w:type="spellStart"/>
-      <w:r>
-        <w:rPr>
-          <w:rFonts w:ascii="Calibri" w:eastAsia="Calibri" w:hAnsi="Calibri" w:cs="Calibri"/>
-        </w:rPr>
-        <w:t>List</w:t>
-      </w:r>
-      <w:proofErr w:type="spellEnd"/>
-      <w:r>
-        <w:rPr>
-          <w:rFonts w:ascii="Calibri" w:eastAsia="Calibri" w:hAnsi="Calibri" w:cs="Calibri"/>
-        </w:rPr>
-        <w:t>:</w:t>
+          <w:rFonts w:ascii="Calibri" w:eastAsia="Calibri" w:hAnsi="Calibri" w:cs="Calibri"/>
+          <w:bCs/>
+        </w:rPr>
+      </w:pPr>
+      <w:r>
+        <w:rPr>
+          <w:rFonts w:ascii="Calibri" w:eastAsia="Calibri" w:hAnsi="Calibri" w:cs="Calibri"/>
+          <w:bCs/>
+        </w:rPr>
+        <w:t>Conferir a integridade dos sensores</w:t>
+      </w:r>
+      <w:r>
+        <w:rPr>
+          <w:rFonts w:ascii="Calibri" w:eastAsia="Calibri" w:hAnsi="Calibri" w:cs="Calibri"/>
+          <w:bCs/>
+        </w:rPr>
+        <w:t xml:space="preserve">. </w:t>
+      </w:r>
+      <w:r>
+        <w:rPr>
+          <w:rFonts w:ascii="Calibri" w:eastAsia="Calibri" w:hAnsi="Calibri" w:cs="Calibri"/>
+        </w:rPr>
+        <w:t>Será executada no dia 0</w:t>
+      </w:r>
+      <w:r>
+        <w:rPr>
+          <w:rFonts w:ascii="Calibri" w:eastAsia="Calibri" w:hAnsi="Calibri" w:cs="Calibri"/>
+        </w:rPr>
+        <w:t>3</w:t>
+      </w:r>
+      <w:r>
+        <w:rPr>
+          <w:rFonts w:ascii="Calibri" w:eastAsia="Calibri" w:hAnsi="Calibri" w:cs="Calibri"/>
+        </w:rPr>
+        <w:t>/XX/20XX</w:t>
+      </w:r>
+      <w:r>
+        <w:rPr>
+          <w:rFonts w:ascii="Calibri" w:eastAsia="Calibri" w:hAnsi="Calibri" w:cs="Calibri"/>
+          <w:bCs/>
+        </w:rPr>
+        <w:t>;</w:t>
+      </w:r>
+    </w:p>
+    <w:p>
+      <w:pPr>
+        <w:pStyle w:val="PargrafodaLista"/>
+        <w:numPr>
+          <w:ilvl w:val="0"/>
+          <w:numId w:val="22"/>
+        </w:numPr>
+        <w:spacing w:after="200" w:line="276" w:lineRule="auto"/>
+        <w:rPr>
+          <w:rFonts w:ascii="Calibri" w:eastAsia="Calibri" w:hAnsi="Calibri" w:cs="Calibri"/>
+        </w:rPr>
+      </w:pPr>
+      <w:r>
+        <w:rPr>
+          <w:rFonts w:ascii="Calibri" w:eastAsia="Calibri" w:hAnsi="Calibri" w:cs="Calibri"/>
+        </w:rPr>
+        <w:t>Desconectar os sensores já instalados da rede de energia</w:t>
+      </w:r>
+      <w:r>
+        <w:rPr>
+          <w:rFonts w:ascii="Calibri" w:eastAsia="Calibri" w:hAnsi="Calibri" w:cs="Calibri"/>
+        </w:rPr>
+        <w:t xml:space="preserve">. </w:t>
+      </w:r>
+      <w:r>
+        <w:rPr>
+          <w:rFonts w:ascii="Calibri" w:eastAsia="Calibri" w:hAnsi="Calibri" w:cs="Calibri"/>
+        </w:rPr>
+        <w:t>Será executada no dia 0</w:t>
+      </w:r>
+      <w:r>
+        <w:rPr>
+          <w:rFonts w:ascii="Calibri" w:eastAsia="Calibri" w:hAnsi="Calibri" w:cs="Calibri"/>
+        </w:rPr>
+        <w:t>3</w:t>
+      </w:r>
+      <w:r>
+        <w:rPr>
+          <w:rFonts w:ascii="Calibri" w:eastAsia="Calibri" w:hAnsi="Calibri" w:cs="Calibri"/>
+        </w:rPr>
+        <w:t>/XX/20XX</w:t>
+      </w:r>
+      <w:r>
+        <w:rPr>
+          <w:rFonts w:ascii="Calibri" w:eastAsia="Calibri" w:hAnsi="Calibri" w:cs="Calibri"/>
+        </w:rPr>
+        <w:t>;</w:t>
+      </w:r>
+    </w:p>
+    <w:p>
+      <w:pPr>
+        <w:pStyle w:val="PargrafodaLista"/>
+        <w:numPr>
+          <w:ilvl w:val="0"/>
+          <w:numId w:val="22"/>
+        </w:numPr>
+        <w:spacing w:after="200" w:line="276" w:lineRule="auto"/>
+        <w:rPr>
+          <w:rFonts w:ascii="Calibri" w:eastAsia="Calibri" w:hAnsi="Calibri" w:cs="Calibri"/>
+        </w:rPr>
+      </w:pPr>
+      <w:r>
+        <w:rPr>
+          <w:rFonts w:ascii="Calibri" w:eastAsia="Calibri" w:hAnsi="Calibri" w:cs="Calibri"/>
+        </w:rPr>
+        <w:t>Posicionar o sensor e efetuar a instalação</w:t>
+      </w:r>
+      <w:r>
+        <w:rPr>
+          <w:rFonts w:ascii="Calibri" w:eastAsia="Calibri" w:hAnsi="Calibri" w:cs="Calibri"/>
+        </w:rPr>
+        <w:t xml:space="preserve">. </w:t>
+      </w:r>
+      <w:r>
+        <w:rPr>
+          <w:rFonts w:ascii="Calibri" w:eastAsia="Calibri" w:hAnsi="Calibri" w:cs="Calibri"/>
+        </w:rPr>
+        <w:t>Será executada no dia 0</w:t>
+      </w:r>
+      <w:r>
+        <w:rPr>
+          <w:rFonts w:ascii="Calibri" w:eastAsia="Calibri" w:hAnsi="Calibri" w:cs="Calibri"/>
+        </w:rPr>
+        <w:t>4</w:t>
+      </w:r>
+      <w:r>
+        <w:rPr>
+          <w:rFonts w:ascii="Calibri" w:eastAsia="Calibri" w:hAnsi="Calibri" w:cs="Calibri"/>
+        </w:rPr>
+        <w:t>/XX/20XX</w:t>
+      </w:r>
+      <w:r>
+        <w:rPr>
+          <w:rFonts w:ascii="Calibri" w:eastAsia="Calibri" w:hAnsi="Calibri" w:cs="Calibri"/>
+        </w:rPr>
+        <w:t>.</w:t>
+      </w:r>
+      <w:r>
+        <w:rPr>
+          <w:rFonts w:ascii="Calibri" w:eastAsia="Calibri" w:hAnsi="Calibri" w:cs="Calibri"/>
+        </w:rPr>
+        <w:t>;</w:t>
+      </w:r>
+    </w:p>
+    <w:p>
+      <w:pPr>
+        <w:pStyle w:val="PargrafodaLista"/>
+        <w:numPr>
+          <w:ilvl w:val="0"/>
+          <w:numId w:val="22"/>
+        </w:numPr>
+        <w:spacing w:after="200" w:line="276" w:lineRule="auto"/>
+        <w:rPr>
+          <w:rFonts w:ascii="Calibri" w:eastAsia="Calibri" w:hAnsi="Calibri" w:cs="Calibri"/>
+        </w:rPr>
+      </w:pPr>
+      <w:r>
+        <w:rPr>
+          <w:rFonts w:ascii="Calibri" w:eastAsia="Calibri" w:hAnsi="Calibri" w:cs="Calibri"/>
+        </w:rPr>
+        <w:t xml:space="preserve">Conectar o(s) novo(s) sensor(es) na rede de </w:t>
+      </w:r>
+      <w:r>
+        <w:rPr>
+          <w:rFonts w:ascii="Calibri" w:eastAsia="Calibri" w:hAnsi="Calibri" w:cs="Calibri"/>
+        </w:rPr>
+        <w:t xml:space="preserve">energia. </w:t>
+      </w:r>
+      <w:r>
+        <w:rPr>
+          <w:rFonts w:ascii="Calibri" w:eastAsia="Calibri" w:hAnsi="Calibri" w:cs="Calibri"/>
+        </w:rPr>
+        <w:t>Será executada no dia 0</w:t>
+      </w:r>
+      <w:r>
+        <w:rPr>
+          <w:rFonts w:ascii="Calibri" w:eastAsia="Calibri" w:hAnsi="Calibri" w:cs="Calibri"/>
+        </w:rPr>
+        <w:t>4</w:t>
+      </w:r>
+      <w:r>
+        <w:rPr>
+          <w:rFonts w:ascii="Calibri" w:eastAsia="Calibri" w:hAnsi="Calibri" w:cs="Calibri"/>
+        </w:rPr>
+        <w:t>/XX/20XX</w:t>
+      </w:r>
+      <w:r>
+        <w:rPr>
+          <w:rFonts w:ascii="Calibri" w:eastAsia="Calibri" w:hAnsi="Calibri" w:cs="Calibri"/>
+        </w:rPr>
+        <w:t>;</w:t>
+      </w:r>
+    </w:p>
+    <w:p>
+      <w:pPr>
+        <w:pStyle w:val="PargrafodaLista"/>
+        <w:numPr>
+          <w:ilvl w:val="0"/>
+          <w:numId w:val="22"/>
+        </w:numPr>
+        <w:spacing w:after="200" w:line="276" w:lineRule="auto"/>
+        <w:rPr>
+          <w:rFonts w:ascii="Calibri" w:eastAsia="Calibri" w:hAnsi="Calibri" w:cs="Calibri"/>
+        </w:rPr>
+      </w:pPr>
+      <w:r>
+        <w:rPr>
+          <w:rFonts w:ascii="Calibri" w:eastAsia="Calibri" w:hAnsi="Calibri" w:cs="Calibri"/>
+        </w:rPr>
+        <w:t>Configurar o(s) novo(s) sensor(es) com a rede de internet</w:t>
+      </w:r>
+      <w:r>
+        <w:rPr>
+          <w:rFonts w:ascii="Calibri" w:eastAsia="Calibri" w:hAnsi="Calibri" w:cs="Calibri"/>
+        </w:rPr>
+        <w:t xml:space="preserve">. </w:t>
+      </w:r>
+      <w:r>
+        <w:rPr>
+          <w:rFonts w:ascii="Calibri" w:eastAsia="Calibri" w:hAnsi="Calibri" w:cs="Calibri"/>
+        </w:rPr>
+        <w:t>Será executada no dia 0</w:t>
+      </w:r>
+      <w:r>
+        <w:rPr>
+          <w:rFonts w:ascii="Calibri" w:eastAsia="Calibri" w:hAnsi="Calibri" w:cs="Calibri"/>
+        </w:rPr>
+        <w:t>5</w:t>
+      </w:r>
+      <w:r>
+        <w:rPr>
+          <w:rFonts w:ascii="Calibri" w:eastAsia="Calibri" w:hAnsi="Calibri" w:cs="Calibri"/>
+        </w:rPr>
+        <w:t>/XX/20XX</w:t>
+      </w:r>
+      <w:r>
+        <w:rPr>
+          <w:rFonts w:ascii="Calibri" w:eastAsia="Calibri" w:hAnsi="Calibri" w:cs="Calibri"/>
+        </w:rPr>
+        <w:t>;</w:t>
+      </w:r>
+    </w:p>
+    <w:p>
+      <w:pPr>
+        <w:pStyle w:val="PargrafodaLista"/>
+        <w:numPr>
+          <w:ilvl w:val="0"/>
+          <w:numId w:val="22"/>
+        </w:numPr>
+        <w:spacing w:after="200" w:line="276" w:lineRule="auto"/>
+        <w:rPr>
+          <w:rFonts w:ascii="Calibri" w:eastAsia="Calibri" w:hAnsi="Calibri" w:cs="Calibri"/>
+        </w:rPr>
+      </w:pPr>
+      <w:r>
+        <w:rPr>
+          <w:rFonts w:ascii="Calibri" w:eastAsia="Calibri" w:hAnsi="Calibri" w:cs="Calibri"/>
+        </w:rPr>
+        <w:t>Registrar o(s) novo(s) sensor(es) no banco de dados</w:t>
+      </w:r>
+      <w:r>
+        <w:rPr>
+          <w:rFonts w:ascii="Calibri" w:eastAsia="Calibri" w:hAnsi="Calibri" w:cs="Calibri"/>
+        </w:rPr>
+        <w:t xml:space="preserve">. </w:t>
+      </w:r>
+      <w:r>
+        <w:rPr>
+          <w:rFonts w:ascii="Calibri" w:eastAsia="Calibri" w:hAnsi="Calibri" w:cs="Calibri"/>
+        </w:rPr>
+        <w:t>Será executada no dia 0</w:t>
+      </w:r>
+      <w:r>
+        <w:rPr>
+          <w:rFonts w:ascii="Calibri" w:eastAsia="Calibri" w:hAnsi="Calibri" w:cs="Calibri"/>
+        </w:rPr>
+        <w:t>5</w:t>
+      </w:r>
+      <w:r>
+        <w:rPr>
+          <w:rFonts w:ascii="Calibri" w:eastAsia="Calibri" w:hAnsi="Calibri" w:cs="Calibri"/>
+        </w:rPr>
+        <w:t>/XX/20XX</w:t>
+      </w:r>
+      <w:r>
+        <w:rPr>
+          <w:rFonts w:ascii="Calibri" w:eastAsia="Calibri" w:hAnsi="Calibri" w:cs="Calibri"/>
+        </w:rPr>
+        <w:t>;</w:t>
+      </w:r>
+    </w:p>
+    <w:p>
+      <w:pPr>
+        <w:pStyle w:val="PargrafodaLista"/>
+        <w:numPr>
+          <w:ilvl w:val="0"/>
+          <w:numId w:val="22"/>
+        </w:numPr>
+        <w:spacing w:after="200" w:line="276" w:lineRule="auto"/>
+        <w:rPr>
+          <w:rFonts w:ascii="Calibri" w:eastAsia="Calibri" w:hAnsi="Calibri" w:cs="Calibri"/>
+        </w:rPr>
+      </w:pPr>
+      <w:r>
+        <w:rPr>
+          <w:rFonts w:ascii="Calibri" w:eastAsia="Calibri" w:hAnsi="Calibri" w:cs="Calibri"/>
+        </w:rPr>
+        <w:t>Avaliar conexão do sensor(es)</w:t>
+      </w:r>
+      <w:r>
+        <w:rPr>
+          <w:rFonts w:ascii="Calibri" w:eastAsia="Calibri" w:hAnsi="Calibri" w:cs="Calibri"/>
+        </w:rPr>
+        <w:t xml:space="preserve">. </w:t>
+      </w:r>
+      <w:r>
+        <w:rPr>
+          <w:rFonts w:ascii="Calibri" w:eastAsia="Calibri" w:hAnsi="Calibri" w:cs="Calibri"/>
+        </w:rPr>
+        <w:t>Será executada no dia 0</w:t>
+      </w:r>
+      <w:r>
+        <w:rPr>
+          <w:rFonts w:ascii="Calibri" w:eastAsia="Calibri" w:hAnsi="Calibri" w:cs="Calibri"/>
+        </w:rPr>
+        <w:t>6</w:t>
+      </w:r>
+      <w:r>
+        <w:rPr>
+          <w:rFonts w:ascii="Calibri" w:eastAsia="Calibri" w:hAnsi="Calibri" w:cs="Calibri"/>
+        </w:rPr>
+        <w:t>/XX/20XX</w:t>
+      </w:r>
+      <w:r>
+        <w:rPr>
+          <w:rFonts w:ascii="Calibri" w:eastAsia="Calibri" w:hAnsi="Calibri" w:cs="Calibri"/>
+        </w:rPr>
+        <w:t>;</w:t>
+      </w:r>
+    </w:p>
+    <w:p>
+      <w:pPr>
+        <w:pStyle w:val="PargrafodaLista"/>
+        <w:numPr>
+          <w:ilvl w:val="0"/>
+          <w:numId w:val="22"/>
+        </w:numPr>
+        <w:spacing w:after="200" w:line="276" w:lineRule="auto"/>
+        <w:rPr>
+          <w:rFonts w:ascii="Calibri" w:eastAsia="Calibri" w:hAnsi="Calibri" w:cs="Calibri"/>
+        </w:rPr>
+      </w:pPr>
+      <w:r>
+        <w:rPr>
+          <w:rFonts w:ascii="Calibri" w:eastAsia="Calibri" w:hAnsi="Calibri" w:cs="Calibri"/>
+        </w:rPr>
+        <w:t>Gerar dados do novo(s) sensor(es)</w:t>
+      </w:r>
+      <w:r>
+        <w:rPr>
+          <w:rFonts w:ascii="Calibri" w:eastAsia="Calibri" w:hAnsi="Calibri" w:cs="Calibri"/>
+        </w:rPr>
+        <w:t xml:space="preserve">. </w:t>
+      </w:r>
+      <w:r>
+        <w:rPr>
+          <w:rFonts w:ascii="Calibri" w:eastAsia="Calibri" w:hAnsi="Calibri" w:cs="Calibri"/>
+        </w:rPr>
+        <w:t>Será executada no dia 0</w:t>
+      </w:r>
+      <w:r>
+        <w:rPr>
+          <w:rFonts w:ascii="Calibri" w:eastAsia="Calibri" w:hAnsi="Calibri" w:cs="Calibri"/>
+        </w:rPr>
+        <w:t>6</w:t>
+      </w:r>
+      <w:r>
+        <w:rPr>
+          <w:rFonts w:ascii="Calibri" w:eastAsia="Calibri" w:hAnsi="Calibri" w:cs="Calibri"/>
+        </w:rPr>
+        <w:t>/XX/20XX</w:t>
+      </w:r>
+      <w:r>
+        <w:rPr>
+          <w:rFonts w:ascii="Calibri" w:eastAsia="Calibri" w:hAnsi="Calibri" w:cs="Calibri"/>
+        </w:rPr>
+        <w:t>;</w:t>
+      </w:r>
+    </w:p>
+    <w:p>
+      <w:pPr>
+        <w:pStyle w:val="PargrafodaLista"/>
+        <w:numPr>
+          <w:ilvl w:val="0"/>
+          <w:numId w:val="22"/>
+        </w:numPr>
+        <w:spacing w:after="200" w:line="276" w:lineRule="auto"/>
+        <w:rPr>
+          <w:rFonts w:ascii="Calibri" w:eastAsia="Calibri" w:hAnsi="Calibri" w:cs="Calibri"/>
+        </w:rPr>
+      </w:pPr>
+      <w:r>
+        <w:rPr>
+          <w:rFonts w:ascii="Calibri" w:eastAsia="Calibri" w:hAnsi="Calibri" w:cs="Calibri"/>
+        </w:rPr>
+        <w:t>Avaliar os dados dos novo(s) sensor(es)</w:t>
+      </w:r>
+      <w:r>
+        <w:rPr>
+          <w:rFonts w:ascii="Calibri" w:eastAsia="Calibri" w:hAnsi="Calibri" w:cs="Calibri"/>
+        </w:rPr>
+        <w:t xml:space="preserve">. </w:t>
+      </w:r>
+      <w:r>
+        <w:rPr>
+          <w:rFonts w:ascii="Calibri" w:eastAsia="Calibri" w:hAnsi="Calibri" w:cs="Calibri"/>
+        </w:rPr>
+        <w:t>Será executada no dia 0</w:t>
+      </w:r>
+      <w:r>
+        <w:rPr>
+          <w:rFonts w:ascii="Calibri" w:eastAsia="Calibri" w:hAnsi="Calibri" w:cs="Calibri"/>
+        </w:rPr>
+        <w:t>7</w:t>
+      </w:r>
+      <w:r>
+        <w:rPr>
+          <w:rFonts w:ascii="Calibri" w:eastAsia="Calibri" w:hAnsi="Calibri" w:cs="Calibri"/>
+        </w:rPr>
+        <w:t>/XX/20XX</w:t>
+      </w:r>
+      <w:r>
+        <w:rPr>
+          <w:rFonts w:ascii="Calibri" w:eastAsia="Calibri" w:hAnsi="Calibri" w:cs="Calibri"/>
+        </w:rPr>
+        <w:t>.</w:t>
       </w:r>
     </w:p>
     <w:p>
@@ -961,12 +1745,6 @@
           <w:rFonts w:ascii="Calibri" w:eastAsia="Calibri" w:hAnsi="Calibri" w:cs="Calibri"/>
         </w:rPr>
       </w:pPr>
-      <w:r>
-        <w:rPr>
-          <w:rFonts w:ascii="Calibri" w:eastAsia="Calibri" w:hAnsi="Calibri" w:cs="Calibri"/>
-        </w:rPr>
-        <w:t>1-) Fazer o backup das informações;</w:t>
-      </w:r>
     </w:p>
     <w:p>
       <w:pPr>
@@ -976,12 +1754,6 @@
           <w:rFonts w:ascii="Calibri" w:eastAsia="Calibri" w:hAnsi="Calibri" w:cs="Calibri"/>
         </w:rPr>
       </w:pPr>
-      <w:r>
-        <w:rPr>
-          <w:rFonts w:ascii="Calibri" w:eastAsia="Calibri" w:hAnsi="Calibri" w:cs="Calibri"/>
-        </w:rPr>
-        <w:t>2-) Contratar equipe especializada em eletrônicos e sensores;</w:t>
-      </w:r>
     </w:p>
     <w:p>
       <w:pPr>
@@ -989,22 +1761,8 @@
         <w:ind w:left="708"/>
         <w:rPr>
           <w:rFonts w:ascii="Calibri" w:eastAsia="Calibri" w:hAnsi="Calibri" w:cs="Calibri"/>
-          <w:bCs/>
-        </w:rPr>
-      </w:pPr>
-      <w:r>
-        <w:rPr>
-          <w:rFonts w:ascii="Calibri" w:eastAsia="Calibri" w:hAnsi="Calibri" w:cs="Calibri"/>
-        </w:rPr>
-        <w:t xml:space="preserve">3-) </w:t>
-      </w:r>
-      <w:r>
-        <w:rPr>
-          <w:rFonts w:ascii="Calibri" w:eastAsia="Calibri" w:hAnsi="Calibri" w:cs="Calibri"/>
-          <w:bCs/>
-        </w:rPr>
-        <w:t>Enviar a equipe contratada;</w:t>
-      </w:r>
+        </w:rPr>
+      </w:pPr>
     </w:p>
     <w:p>
       <w:pPr>
@@ -1012,22 +1770,8 @@
         <w:ind w:left="708"/>
         <w:rPr>
           <w:rFonts w:ascii="Calibri" w:eastAsia="Calibri" w:hAnsi="Calibri" w:cs="Calibri"/>
-          <w:bCs/>
-        </w:rPr>
-      </w:pPr>
-      <w:r>
-        <w:rPr>
-          <w:rFonts w:ascii="Calibri" w:eastAsia="Calibri" w:hAnsi="Calibri" w:cs="Calibri"/>
-        </w:rPr>
-        <w:t xml:space="preserve">4-) </w:t>
-      </w:r>
-      <w:r>
-        <w:rPr>
-          <w:rFonts w:ascii="Calibri" w:eastAsia="Calibri" w:hAnsi="Calibri" w:cs="Calibri"/>
-          <w:bCs/>
-        </w:rPr>
-        <w:t>Conferir a integridade dos sensores;</w:t>
-      </w:r>
+        </w:rPr>
+      </w:pPr>
     </w:p>
     <w:p>
       <w:pPr>
@@ -1037,12 +1781,6 @@
           <w:rFonts w:ascii="Calibri" w:eastAsia="Calibri" w:hAnsi="Calibri" w:cs="Calibri"/>
         </w:rPr>
       </w:pPr>
-      <w:r>
-        <w:rPr>
-          <w:rFonts w:ascii="Calibri" w:eastAsia="Calibri" w:hAnsi="Calibri" w:cs="Calibri"/>
-        </w:rPr>
-        <w:t>5-) Desconectar os sensores já instalados da rede de energia;</w:t>
-      </w:r>
     </w:p>
     <w:p>
       <w:pPr>
@@ -1052,367 +1790,286 @@
           <w:rFonts w:ascii="Calibri" w:eastAsia="Calibri" w:hAnsi="Calibri" w:cs="Calibri"/>
         </w:rPr>
       </w:pPr>
-      <w:r>
-        <w:rPr>
-          <w:rFonts w:ascii="Calibri" w:eastAsia="Calibri" w:hAnsi="Calibri" w:cs="Calibri"/>
-        </w:rPr>
-        <w:t>6-) Posicionar o sensor e efetuar a instalação;</w:t>
-      </w:r>
     </w:p>
     <w:p>
       <w:pPr>
         <w:spacing w:after="200" w:line="276" w:lineRule="auto"/>
-        <w:ind w:left="708"/>
-        <w:rPr>
-          <w:rFonts w:ascii="Calibri" w:eastAsia="Calibri" w:hAnsi="Calibri" w:cs="Calibri"/>
-        </w:rPr>
-      </w:pPr>
-      <w:r>
-        <w:rPr>
-          <w:rFonts w:ascii="Calibri" w:eastAsia="Calibri" w:hAnsi="Calibri" w:cs="Calibri"/>
-        </w:rPr>
-        <w:t>7-) Conectar o(s) novo(s) sensor(es) na rede de energia;</w:t>
-      </w:r>
-    </w:p>
-    <w:p>
-      <w:pPr>
+        <w:rPr>
+          <w:rFonts w:eastAsia="Calibri" w:cs="Calibri"/>
+          <w:b/>
+          <w:color w:val="2F5496" w:themeColor="accent1" w:themeShade="BF"/>
+        </w:rPr>
+      </w:pPr>
+      <w:r>
+        <w:rPr>
+          <w:rFonts w:eastAsia="Calibri" w:cs="Calibri"/>
+          <w:b/>
+          <w:color w:val="2F5496" w:themeColor="accent1" w:themeShade="BF"/>
+        </w:rPr>
+        <w:t>PLANO DE ROLLBACK:</w:t>
+      </w:r>
+      <w:r>
+        <w:rPr>
+          <w:rFonts w:eastAsia="Calibri" w:cs="Calibri"/>
+          <w:b/>
+          <w:color w:val="2F5496" w:themeColor="accent1" w:themeShade="BF"/>
+        </w:rPr>
+        <w:br/>
+      </w:r>
+      <w:r>
+        <w:rPr>
+          <w:rFonts w:ascii="Calibri" w:eastAsia="Calibri" w:hAnsi="Calibri" w:cs="Calibri"/>
+        </w:rPr>
+        <w:t>Manter apenas os sensores já instalados e rever o plano da GMUD, ou remarcar a visita para instalação.</w:t>
+      </w:r>
+      <w:r>
+        <w:rPr>
+          <w:rFonts w:eastAsia="Calibri" w:cs="Calibri"/>
+          <w:b/>
+          <w:color w:val="2F5496" w:themeColor="accent1" w:themeShade="BF"/>
+        </w:rPr>
+        <w:br/>
+      </w:r>
+      <w:r>
+        <w:rPr>
+          <w:rFonts w:ascii="Calibri" w:eastAsia="Calibri" w:hAnsi="Calibri" w:cs="Calibri"/>
+        </w:rPr>
+        <w:t xml:space="preserve">Passo a Passo do </w:t>
+      </w:r>
+      <w:proofErr w:type="spellStart"/>
+      <w:r>
+        <w:rPr>
+          <w:rFonts w:ascii="Calibri" w:eastAsia="Calibri" w:hAnsi="Calibri" w:cs="Calibri"/>
+        </w:rPr>
+        <w:t>RollBack</w:t>
+      </w:r>
+      <w:proofErr w:type="spellEnd"/>
+      <w:r>
+        <w:rPr>
+          <w:rFonts w:ascii="Calibri" w:eastAsia="Calibri" w:hAnsi="Calibri" w:cs="Calibri"/>
+        </w:rPr>
+        <w:t>:</w:t>
+      </w:r>
+    </w:p>
+    <w:p>
+      <w:pPr>
+        <w:pStyle w:val="PargrafodaLista"/>
+        <w:numPr>
+          <w:ilvl w:val="0"/>
+          <w:numId w:val="21"/>
+        </w:numPr>
         <w:spacing w:after="200" w:line="276" w:lineRule="auto"/>
-        <w:ind w:left="708"/>
-        <w:rPr>
-          <w:rFonts w:ascii="Calibri" w:eastAsia="Calibri" w:hAnsi="Calibri" w:cs="Calibri"/>
-        </w:rPr>
-      </w:pPr>
-      <w:proofErr w:type="gramStart"/>
-      <w:r>
-        <w:rPr>
-          <w:rFonts w:ascii="Calibri" w:eastAsia="Calibri" w:hAnsi="Calibri" w:cs="Calibri"/>
-        </w:rPr>
-        <w:t>8-) Configurar</w:t>
-      </w:r>
-      <w:proofErr w:type="gramEnd"/>
-      <w:r>
-        <w:rPr>
-          <w:rFonts w:ascii="Calibri" w:eastAsia="Calibri" w:hAnsi="Calibri" w:cs="Calibri"/>
-        </w:rPr>
-        <w:t xml:space="preserve"> o(s) novo(s) sensor(es) com a rede de internet;</w:t>
-      </w:r>
-    </w:p>
-    <w:p>
-      <w:pPr>
+        <w:rPr>
+          <w:rFonts w:ascii="Calibri" w:eastAsia="Calibri" w:hAnsi="Calibri" w:cs="Calibri"/>
+        </w:rPr>
+      </w:pPr>
+      <w:r>
+        <w:rPr>
+          <w:rFonts w:ascii="Calibri" w:eastAsia="Calibri" w:hAnsi="Calibri" w:cs="Calibri"/>
+        </w:rPr>
+        <w:t xml:space="preserve"> Fazer o </w:t>
+      </w:r>
+      <w:proofErr w:type="spellStart"/>
+      <w:r>
+        <w:rPr>
+          <w:rFonts w:ascii="Calibri" w:eastAsia="Calibri" w:hAnsi="Calibri" w:cs="Calibri"/>
+        </w:rPr>
+        <w:t>RollBack</w:t>
+      </w:r>
+      <w:proofErr w:type="spellEnd"/>
+      <w:r>
+        <w:rPr>
+          <w:rFonts w:ascii="Calibri" w:eastAsia="Calibri" w:hAnsi="Calibri" w:cs="Calibri"/>
+        </w:rPr>
+        <w:t xml:space="preserve"> dos backups;</w:t>
+      </w:r>
+    </w:p>
+    <w:p>
+      <w:pPr>
+        <w:pStyle w:val="PargrafodaLista"/>
+        <w:numPr>
+          <w:ilvl w:val="0"/>
+          <w:numId w:val="21"/>
+        </w:numPr>
         <w:spacing w:after="200" w:line="276" w:lineRule="auto"/>
-        <w:ind w:left="708"/>
-        <w:rPr>
-          <w:rFonts w:ascii="Calibri" w:eastAsia="Calibri" w:hAnsi="Calibri" w:cs="Calibri"/>
-        </w:rPr>
-      </w:pPr>
-      <w:r>
-        <w:rPr>
-          <w:rFonts w:ascii="Calibri" w:eastAsia="Calibri" w:hAnsi="Calibri" w:cs="Calibri"/>
-        </w:rPr>
-        <w:t>9-) Registrar o(s) novo(s) sensor(es) no banco de dados;</w:t>
-      </w:r>
-    </w:p>
-    <w:p>
-      <w:pPr>
+        <w:rPr>
+          <w:rFonts w:ascii="Calibri" w:eastAsia="Calibri" w:hAnsi="Calibri" w:cs="Calibri"/>
+        </w:rPr>
+      </w:pPr>
+      <w:r>
+        <w:rPr>
+          <w:rFonts w:ascii="Calibri" w:eastAsia="Calibri" w:hAnsi="Calibri" w:cs="Calibri"/>
+        </w:rPr>
+        <w:t xml:space="preserve">Desconectar todos os sensores da rede banco de dados; </w:t>
+      </w:r>
+    </w:p>
+    <w:p>
+      <w:pPr>
+        <w:pStyle w:val="PargrafodaLista"/>
+        <w:numPr>
+          <w:ilvl w:val="0"/>
+          <w:numId w:val="21"/>
+        </w:numPr>
         <w:spacing w:after="200" w:line="276" w:lineRule="auto"/>
-        <w:ind w:left="708"/>
-        <w:rPr>
-          <w:rFonts w:ascii="Calibri" w:eastAsia="Calibri" w:hAnsi="Calibri" w:cs="Calibri"/>
-        </w:rPr>
-      </w:pPr>
-      <w:r>
-        <w:rPr>
-          <w:rFonts w:ascii="Calibri" w:eastAsia="Calibri" w:hAnsi="Calibri" w:cs="Calibri"/>
-        </w:rPr>
-        <w:t>11-) Avaliar conexão do sensor(es);</w:t>
-      </w:r>
-    </w:p>
-    <w:p>
-      <w:pPr>
+        <w:rPr>
+          <w:rFonts w:ascii="Calibri" w:eastAsia="Calibri" w:hAnsi="Calibri" w:cs="Calibri"/>
+        </w:rPr>
+      </w:pPr>
+      <w:r>
+        <w:rPr>
+          <w:rFonts w:ascii="Calibri" w:eastAsia="Calibri" w:hAnsi="Calibri" w:cs="Calibri"/>
+        </w:rPr>
+        <w:t>Desconectar todos os sensores da rede e de internet;</w:t>
+      </w:r>
+    </w:p>
+    <w:p>
+      <w:pPr>
+        <w:pStyle w:val="PargrafodaLista"/>
+        <w:numPr>
+          <w:ilvl w:val="0"/>
+          <w:numId w:val="21"/>
+        </w:numPr>
         <w:spacing w:after="200" w:line="276" w:lineRule="auto"/>
-        <w:ind w:left="708"/>
-        <w:rPr>
-          <w:rFonts w:ascii="Calibri" w:eastAsia="Calibri" w:hAnsi="Calibri" w:cs="Calibri"/>
-        </w:rPr>
-      </w:pPr>
-      <w:r>
-        <w:rPr>
-          <w:rFonts w:ascii="Calibri" w:eastAsia="Calibri" w:hAnsi="Calibri" w:cs="Calibri"/>
-        </w:rPr>
-        <w:t>12-) Gerar dados do novo(s) sensor(es);</w:t>
-      </w:r>
-    </w:p>
-    <w:p>
-      <w:pPr>
+        <w:rPr>
+          <w:rFonts w:ascii="Calibri" w:eastAsia="Calibri" w:hAnsi="Calibri" w:cs="Calibri"/>
+        </w:rPr>
+      </w:pPr>
+      <w:r>
+        <w:rPr>
+          <w:rFonts w:ascii="Calibri" w:eastAsia="Calibri" w:hAnsi="Calibri" w:cs="Calibri"/>
+        </w:rPr>
+        <w:t>Desconectar todos os sensores da rede de energia;</w:t>
+      </w:r>
+    </w:p>
+    <w:p>
+      <w:pPr>
+        <w:pStyle w:val="PargrafodaLista"/>
+        <w:numPr>
+          <w:ilvl w:val="0"/>
+          <w:numId w:val="21"/>
+        </w:numPr>
         <w:spacing w:after="200" w:line="276" w:lineRule="auto"/>
-        <w:ind w:left="708"/>
-        <w:rPr>
-          <w:rFonts w:ascii="Calibri" w:eastAsia="Calibri" w:hAnsi="Calibri" w:cs="Calibri"/>
-        </w:rPr>
-      </w:pPr>
-      <w:r>
-        <w:rPr>
-          <w:rFonts w:ascii="Calibri" w:eastAsia="Calibri" w:hAnsi="Calibri" w:cs="Calibri"/>
-        </w:rPr>
-        <w:t>13-) Avaliar os dados dos novo(s) sensor(es).</w:t>
-      </w:r>
-    </w:p>
-    <w:p>
-      <w:pPr>
+        <w:rPr>
+          <w:rFonts w:ascii="Calibri" w:eastAsia="Calibri" w:hAnsi="Calibri" w:cs="Calibri"/>
+        </w:rPr>
+      </w:pPr>
+      <w:r>
+        <w:t xml:space="preserve">Desinstalar </w:t>
+      </w:r>
+      <w:r>
+        <w:rPr>
+          <w:rFonts w:ascii="Calibri" w:eastAsia="Calibri" w:hAnsi="Calibri" w:cs="Calibri"/>
+        </w:rPr>
+        <w:t>os novos sensores instalados;</w:t>
+      </w:r>
+    </w:p>
+    <w:p>
+      <w:pPr>
+        <w:pStyle w:val="PargrafodaLista"/>
+        <w:numPr>
+          <w:ilvl w:val="0"/>
+          <w:numId w:val="21"/>
+        </w:numPr>
         <w:spacing w:after="200" w:line="276" w:lineRule="auto"/>
-        <w:ind w:left="708"/>
-        <w:rPr>
-          <w:rFonts w:ascii="Calibri" w:eastAsia="Calibri" w:hAnsi="Calibri" w:cs="Calibri"/>
-        </w:rPr>
-      </w:pPr>
-    </w:p>
-    <w:p>
-      <w:pPr>
+        <w:rPr>
+          <w:rFonts w:ascii="Calibri" w:eastAsia="Calibri" w:hAnsi="Calibri" w:cs="Calibri"/>
+        </w:rPr>
+      </w:pPr>
+      <w:r>
+        <w:rPr>
+          <w:rFonts w:ascii="Calibri" w:eastAsia="Calibri" w:hAnsi="Calibri" w:cs="Calibri"/>
+        </w:rPr>
+        <w:t>Reembalar os sensores AHT25;</w:t>
+      </w:r>
+    </w:p>
+    <w:p>
+      <w:pPr>
+        <w:pStyle w:val="PargrafodaLista"/>
+        <w:numPr>
+          <w:ilvl w:val="0"/>
+          <w:numId w:val="21"/>
+        </w:numPr>
         <w:spacing w:after="200" w:line="276" w:lineRule="auto"/>
-        <w:ind w:left="708"/>
-        <w:rPr>
-          <w:rFonts w:ascii="Calibri" w:eastAsia="Calibri" w:hAnsi="Calibri" w:cs="Calibri"/>
-        </w:rPr>
-      </w:pPr>
-    </w:p>
-    <w:p>
-      <w:pPr>
+        <w:rPr>
+          <w:rFonts w:ascii="Calibri" w:eastAsia="Calibri" w:hAnsi="Calibri" w:cs="Calibri"/>
+        </w:rPr>
+      </w:pPr>
+      <w:r>
+        <w:rPr>
+          <w:rFonts w:ascii="Calibri" w:eastAsia="Calibri" w:hAnsi="Calibri" w:cs="Calibri"/>
+        </w:rPr>
+        <w:t>A</w:t>
+      </w:r>
+      <w:r>
+        <w:rPr>
+          <w:rFonts w:ascii="Calibri" w:eastAsia="Calibri" w:hAnsi="Calibri" w:cs="Calibri"/>
+        </w:rPr>
+        <w:t>valiar conexão do(s) sensor(es) antigos;</w:t>
+      </w:r>
+    </w:p>
+    <w:p>
+      <w:pPr>
+        <w:pStyle w:val="PargrafodaLista"/>
+        <w:numPr>
+          <w:ilvl w:val="0"/>
+          <w:numId w:val="21"/>
+        </w:numPr>
         <w:spacing w:after="200" w:line="276" w:lineRule="auto"/>
         <w:rPr>
-          <w:rFonts w:eastAsia="Calibri" w:cs="Calibri"/>
-          <w:b/>
-          <w:color w:val="2F5496" w:themeColor="accent1" w:themeShade="BF"/>
-        </w:rPr>
-      </w:pPr>
-      <w:r>
-        <w:rPr>
-          <w:rFonts w:eastAsia="Calibri" w:cs="Calibri"/>
-          <w:b/>
-          <w:color w:val="2F5496" w:themeColor="accent1" w:themeShade="BF"/>
-        </w:rPr>
-        <w:lastRenderedPageBreak/>
-        <w:t>PLANO DE ROLLBACK:</w:t>
-      </w:r>
-      <w:r>
-        <w:rPr>
-          <w:rFonts w:eastAsia="Calibri" w:cs="Calibri"/>
-          <w:b/>
-          <w:color w:val="2F5496" w:themeColor="accent1" w:themeShade="BF"/>
-        </w:rPr>
-        <w:br/>
-      </w:r>
-      <w:r>
-        <w:rPr>
-          <w:rFonts w:ascii="Calibri" w:eastAsia="Calibri" w:hAnsi="Calibri" w:cs="Calibri"/>
-        </w:rPr>
-        <w:t>Manter apenas os sensores já instalados e rever o plano da GMUD, ou remarcar a visita para instalação.</w:t>
-      </w:r>
-      <w:r>
-        <w:rPr>
-          <w:rFonts w:eastAsia="Calibri" w:cs="Calibri"/>
-          <w:b/>
-          <w:color w:val="2F5496" w:themeColor="accent1" w:themeShade="BF"/>
-        </w:rPr>
-        <w:br/>
-      </w:r>
-      <w:r>
-        <w:rPr>
-          <w:rFonts w:ascii="Calibri" w:eastAsia="Calibri" w:hAnsi="Calibri" w:cs="Calibri"/>
-        </w:rPr>
-        <w:t xml:space="preserve">Passo a Passo do </w:t>
-      </w:r>
-      <w:proofErr w:type="spellStart"/>
-      <w:r>
-        <w:rPr>
-          <w:rFonts w:ascii="Calibri" w:eastAsia="Calibri" w:hAnsi="Calibri" w:cs="Calibri"/>
-        </w:rPr>
-        <w:t>RollBack</w:t>
-      </w:r>
-      <w:proofErr w:type="spellEnd"/>
-      <w:r>
-        <w:rPr>
-          <w:rFonts w:ascii="Calibri" w:eastAsia="Calibri" w:hAnsi="Calibri" w:cs="Calibri"/>
-        </w:rPr>
-        <w:t>:</w:t>
-      </w:r>
-    </w:p>
-    <w:p>
-      <w:pPr>
+          <w:rFonts w:ascii="Calibri" w:eastAsia="Calibri" w:hAnsi="Calibri" w:cs="Calibri"/>
+        </w:rPr>
+      </w:pPr>
+      <w:r>
+        <w:rPr>
+          <w:rFonts w:ascii="Calibri" w:eastAsia="Calibri" w:hAnsi="Calibri" w:cs="Calibri"/>
+        </w:rPr>
+        <w:t>Reconectar os antigos sensores na rede de energia;</w:t>
+      </w:r>
+    </w:p>
+    <w:p>
+      <w:pPr>
+        <w:pStyle w:val="PargrafodaLista"/>
+        <w:numPr>
+          <w:ilvl w:val="0"/>
+          <w:numId w:val="21"/>
+        </w:numPr>
         <w:spacing w:after="200" w:line="276" w:lineRule="auto"/>
-        <w:ind w:left="708"/>
-        <w:rPr>
-          <w:rFonts w:ascii="Calibri" w:eastAsia="Calibri" w:hAnsi="Calibri" w:cs="Calibri"/>
-        </w:rPr>
-      </w:pPr>
-      <w:r>
-        <w:rPr>
-          <w:rFonts w:ascii="Calibri" w:eastAsia="Calibri" w:hAnsi="Calibri" w:cs="Calibri"/>
-        </w:rPr>
-        <w:t xml:space="preserve">1-) Fazer o </w:t>
-      </w:r>
-      <w:proofErr w:type="spellStart"/>
-      <w:r>
-        <w:rPr>
-          <w:rFonts w:ascii="Calibri" w:eastAsia="Calibri" w:hAnsi="Calibri" w:cs="Calibri"/>
-        </w:rPr>
-        <w:t>RollBack</w:t>
-      </w:r>
-      <w:proofErr w:type="spellEnd"/>
-      <w:r>
-        <w:rPr>
-          <w:rFonts w:ascii="Calibri" w:eastAsia="Calibri" w:hAnsi="Calibri" w:cs="Calibri"/>
-        </w:rPr>
-        <w:t xml:space="preserve"> dos backups;</w:t>
-      </w:r>
-    </w:p>
-    <w:p>
-      <w:pPr>
-        <w:spacing w:after="200" w:line="276" w:lineRule="auto"/>
-        <w:ind w:left="708"/>
-        <w:rPr>
-          <w:rFonts w:ascii="Calibri" w:eastAsia="Calibri" w:hAnsi="Calibri" w:cs="Calibri"/>
-        </w:rPr>
-      </w:pPr>
-      <w:r>
-        <w:rPr>
-          <w:rFonts w:ascii="Calibri" w:eastAsia="Calibri" w:hAnsi="Calibri" w:cs="Calibri"/>
-        </w:rPr>
-        <w:t xml:space="preserve">2-) Desconectar todos os sensores da rede banco de dados; </w:t>
-      </w:r>
-    </w:p>
-    <w:p>
-      <w:pPr>
-        <w:spacing w:after="200" w:line="276" w:lineRule="auto"/>
-        <w:ind w:left="708"/>
-        <w:rPr>
-          <w:rFonts w:ascii="Calibri" w:eastAsia="Calibri" w:hAnsi="Calibri" w:cs="Calibri"/>
-        </w:rPr>
-      </w:pPr>
-      <w:r>
-        <w:rPr>
-          <w:rFonts w:ascii="Calibri" w:eastAsia="Calibri" w:hAnsi="Calibri" w:cs="Calibri"/>
-        </w:rPr>
-        <w:t>3-) Desconectar todos os sensores da rede e de internet;</w:t>
-      </w:r>
-    </w:p>
-    <w:p>
-      <w:pPr>
-        <w:spacing w:after="200" w:line="276" w:lineRule="auto"/>
-        <w:ind w:left="708"/>
-        <w:rPr>
-          <w:rFonts w:ascii="Calibri" w:eastAsia="Calibri" w:hAnsi="Calibri" w:cs="Calibri"/>
-        </w:rPr>
-      </w:pPr>
-      <w:r>
-        <w:rPr>
-          <w:rFonts w:ascii="Calibri" w:eastAsia="Calibri" w:hAnsi="Calibri" w:cs="Calibri"/>
-        </w:rPr>
-        <w:t>4-) Desconectar todos os sensores da rede de energia;</w:t>
-      </w:r>
-    </w:p>
-    <w:p>
-      <w:pPr>
-        <w:spacing w:after="200" w:line="276" w:lineRule="auto"/>
-        <w:ind w:left="708"/>
-        <w:rPr>
-          <w:rFonts w:ascii="Calibri" w:eastAsia="Calibri" w:hAnsi="Calibri" w:cs="Calibri"/>
-        </w:rPr>
-      </w:pPr>
-      <w:r>
-        <w:t xml:space="preserve">5-) Desinstalar </w:t>
-      </w:r>
-      <w:r>
-        <w:rPr>
-          <w:rFonts w:ascii="Calibri" w:eastAsia="Calibri" w:hAnsi="Calibri" w:cs="Calibri"/>
-        </w:rPr>
-        <w:t>os novos sensores instalados;</w:t>
-      </w:r>
-    </w:p>
-    <w:p>
-      <w:pPr>
-        <w:spacing w:after="200" w:line="276" w:lineRule="auto"/>
-        <w:ind w:left="708"/>
-        <w:rPr>
-          <w:rFonts w:ascii="Calibri" w:eastAsia="Calibri" w:hAnsi="Calibri" w:cs="Calibri"/>
-        </w:rPr>
-      </w:pPr>
-      <w:r>
-        <w:rPr>
-          <w:rFonts w:ascii="Calibri" w:eastAsia="Calibri" w:hAnsi="Calibri" w:cs="Calibri"/>
-        </w:rPr>
-        <w:t>6-) Reembalar os sensores AHT25;</w:t>
-      </w:r>
-    </w:p>
-    <w:p>
-      <w:pPr>
-        <w:spacing w:after="200" w:line="276" w:lineRule="auto"/>
-        <w:ind w:left="708"/>
-        <w:rPr>
-          <w:rFonts w:ascii="Calibri" w:eastAsia="Calibri" w:hAnsi="Calibri" w:cs="Calibri"/>
-        </w:rPr>
-      </w:pPr>
-      <w:r>
-        <w:rPr>
-          <w:rFonts w:ascii="Calibri" w:eastAsia="Calibri" w:hAnsi="Calibri" w:cs="Calibri"/>
-        </w:rPr>
-        <w:t>7-) avaliar conexão do(s) sensor(es) antigos;</w:t>
-      </w:r>
-    </w:p>
-    <w:p>
-      <w:pPr>
-        <w:spacing w:after="200" w:line="276" w:lineRule="auto"/>
-        <w:ind w:left="708"/>
-        <w:rPr>
-          <w:rFonts w:ascii="Calibri" w:eastAsia="Calibri" w:hAnsi="Calibri" w:cs="Calibri"/>
-        </w:rPr>
-      </w:pPr>
-      <w:proofErr w:type="gramStart"/>
-      <w:r>
-        <w:rPr>
-          <w:rFonts w:ascii="Calibri" w:eastAsia="Calibri" w:hAnsi="Calibri" w:cs="Calibri"/>
-        </w:rPr>
-        <w:t>8-) Reconectar</w:t>
-      </w:r>
-      <w:proofErr w:type="gramEnd"/>
-      <w:r>
-        <w:rPr>
-          <w:rFonts w:ascii="Calibri" w:eastAsia="Calibri" w:hAnsi="Calibri" w:cs="Calibri"/>
-        </w:rPr>
-        <w:t xml:space="preserve"> os antigos sensores na rede de energia;</w:t>
-      </w:r>
-    </w:p>
-    <w:p>
-      <w:pPr>
-        <w:spacing w:after="200" w:line="276" w:lineRule="auto"/>
-        <w:ind w:left="708"/>
-        <w:rPr>
-          <w:rFonts w:ascii="Calibri" w:eastAsia="Calibri" w:hAnsi="Calibri" w:cs="Calibri"/>
-        </w:rPr>
-      </w:pPr>
-      <w:r>
-        <w:rPr>
-          <w:rFonts w:ascii="Calibri" w:eastAsia="Calibri" w:hAnsi="Calibri" w:cs="Calibri"/>
-        </w:rPr>
-        <w:t>9-) gerar dados dos antigos sensores;</w:t>
-      </w:r>
-    </w:p>
-    <w:p>
-      <w:pPr>
-        <w:spacing w:line="360" w:lineRule="auto"/>
-        <w:ind w:left="708"/>
-      </w:pPr>
-      <w:r>
-        <w:rPr>
-          <w:rFonts w:ascii="Arial" w:eastAsia="Arial" w:hAnsi="Arial" w:cs="Arial"/>
-          <w:sz w:val="20"/>
-        </w:rPr>
-        <w:t xml:space="preserve">10-) </w:t>
-      </w:r>
-      <w:r>
-        <w:rPr>
-          <w:rFonts w:ascii="Calibri" w:eastAsia="Calibri" w:hAnsi="Calibri" w:cs="Calibri"/>
-        </w:rPr>
-        <w:t>avaliar os dados dos antigos sensores</w:t>
+        <w:rPr>
+          <w:rFonts w:ascii="Calibri" w:eastAsia="Calibri" w:hAnsi="Calibri" w:cs="Calibri"/>
+        </w:rPr>
+      </w:pPr>
+      <w:r>
+        <w:rPr>
+          <w:rFonts w:ascii="Calibri" w:eastAsia="Calibri" w:hAnsi="Calibri" w:cs="Calibri"/>
+        </w:rPr>
+        <w:t>G</w:t>
+      </w:r>
+      <w:r>
+        <w:rPr>
+          <w:rFonts w:ascii="Calibri" w:eastAsia="Calibri" w:hAnsi="Calibri" w:cs="Calibri"/>
+        </w:rPr>
+        <w:t>erar dados dos antigos sensores;</w:t>
+      </w:r>
+    </w:p>
+    <w:p>
+      <w:pPr>
+        <w:pStyle w:val="PargrafodaLista"/>
+        <w:numPr>
+          <w:ilvl w:val="0"/>
+          <w:numId w:val="21"/>
+        </w:numPr>
+      </w:pPr>
+      <w:r>
+        <w:rPr>
+          <w:rFonts w:ascii="Calibri" w:eastAsia="Calibri" w:hAnsi="Calibri" w:cs="Calibri"/>
+        </w:rPr>
+        <w:t>A</w:t>
+      </w:r>
+      <w:r>
+        <w:rPr>
+          <w:rFonts w:ascii="Calibri" w:eastAsia="Calibri" w:hAnsi="Calibri" w:cs="Calibri"/>
+        </w:rPr>
+        <w:t>valiar os dados dos antigos sensores</w:t>
       </w:r>
       <w:r>
         <w:rPr>
@@ -1893,6 +2550,92 @@
     </w:lvl>
   </w:abstractNum>
   <w:abstractNum w:abstractNumId="3" w15:restartNumberingAfterBreak="0">
+    <w:nsid w:val="15644987"/>
+    <w:multiLevelType w:val="hybridMultilevel"/>
+    <w:tmpl w:val="0CE4F9C2"/>
+    <w:lvl w:ilvl="0" w:tplc="0416000F">
+      <w:start w:val="1"/>
+      <w:numFmt w:val="decimal"/>
+      <w:lvlText w:val="%1."/>
+      <w:lvlJc w:val="left"/>
+      <w:pPr>
+        <w:ind w:left="720" w:hanging="360"/>
+      </w:pPr>
+    </w:lvl>
+    <w:lvl w:ilvl="1" w:tplc="04160019" w:tentative="1">
+      <w:start w:val="1"/>
+      <w:numFmt w:val="lowerLetter"/>
+      <w:lvlText w:val="%2."/>
+      <w:lvlJc w:val="left"/>
+      <w:pPr>
+        <w:ind w:left="1440" w:hanging="360"/>
+      </w:pPr>
+    </w:lvl>
+    <w:lvl w:ilvl="2" w:tplc="0416001B" w:tentative="1">
+      <w:start w:val="1"/>
+      <w:numFmt w:val="lowerRoman"/>
+      <w:lvlText w:val="%3."/>
+      <w:lvlJc w:val="right"/>
+      <w:pPr>
+        <w:ind w:left="2160" w:hanging="180"/>
+      </w:pPr>
+    </w:lvl>
+    <w:lvl w:ilvl="3" w:tplc="0416000F" w:tentative="1">
+      <w:start w:val="1"/>
+      <w:numFmt w:val="decimal"/>
+      <w:lvlText w:val="%4."/>
+      <w:lvlJc w:val="left"/>
+      <w:pPr>
+        <w:ind w:left="2880" w:hanging="360"/>
+      </w:pPr>
+    </w:lvl>
+    <w:lvl w:ilvl="4" w:tplc="04160019" w:tentative="1">
+      <w:start w:val="1"/>
+      <w:numFmt w:val="lowerLetter"/>
+      <w:lvlText w:val="%5."/>
+      <w:lvlJc w:val="left"/>
+      <w:pPr>
+        <w:ind w:left="3600" w:hanging="360"/>
+      </w:pPr>
+    </w:lvl>
+    <w:lvl w:ilvl="5" w:tplc="0416001B" w:tentative="1">
+      <w:start w:val="1"/>
+      <w:numFmt w:val="lowerRoman"/>
+      <w:lvlText w:val="%6."/>
+      <w:lvlJc w:val="right"/>
+      <w:pPr>
+        <w:ind w:left="4320" w:hanging="180"/>
+      </w:pPr>
+    </w:lvl>
+    <w:lvl w:ilvl="6" w:tplc="0416000F" w:tentative="1">
+      <w:start w:val="1"/>
+      <w:numFmt w:val="decimal"/>
+      <w:lvlText w:val="%7."/>
+      <w:lvlJc w:val="left"/>
+      <w:pPr>
+        <w:ind w:left="5040" w:hanging="360"/>
+      </w:pPr>
+    </w:lvl>
+    <w:lvl w:ilvl="7" w:tplc="04160019" w:tentative="1">
+      <w:start w:val="1"/>
+      <w:numFmt w:val="lowerLetter"/>
+      <w:lvlText w:val="%8."/>
+      <w:lvlJc w:val="left"/>
+      <w:pPr>
+        <w:ind w:left="5760" w:hanging="360"/>
+      </w:pPr>
+    </w:lvl>
+    <w:lvl w:ilvl="8" w:tplc="0416001B" w:tentative="1">
+      <w:start w:val="1"/>
+      <w:numFmt w:val="lowerRoman"/>
+      <w:lvlText w:val="%9."/>
+      <w:lvlJc w:val="right"/>
+      <w:pPr>
+        <w:ind w:left="6480" w:hanging="180"/>
+      </w:pPr>
+    </w:lvl>
+  </w:abstractNum>
+  <w:abstractNum w:abstractNumId="4" w15:restartNumberingAfterBreak="0">
     <w:nsid w:val="1DED4920"/>
     <w:multiLevelType w:val="hybridMultilevel"/>
     <w:tmpl w:val="0D42E9EA"/>
@@ -2005,7 +2748,7 @@
       </w:rPr>
     </w:lvl>
   </w:abstractNum>
-  <w:abstractNum w:abstractNumId="4" w15:restartNumberingAfterBreak="0">
+  <w:abstractNum w:abstractNumId="5" w15:restartNumberingAfterBreak="0">
     <w:nsid w:val="24B80261"/>
     <w:multiLevelType w:val="hybridMultilevel"/>
     <w:tmpl w:val="CBD4193A"/>
@@ -2091,7 +2834,7 @@
       </w:pPr>
     </w:lvl>
   </w:abstractNum>
-  <w:abstractNum w:abstractNumId="5" w15:restartNumberingAfterBreak="0">
+  <w:abstractNum w:abstractNumId="6" w15:restartNumberingAfterBreak="0">
     <w:nsid w:val="256A0448"/>
     <w:multiLevelType w:val="hybridMultilevel"/>
     <w:tmpl w:val="EEF488C4"/>
@@ -2177,7 +2920,93 @@
       </w:pPr>
     </w:lvl>
   </w:abstractNum>
-  <w:abstractNum w:abstractNumId="6" w15:restartNumberingAfterBreak="0">
+  <w:abstractNum w:abstractNumId="7" w15:restartNumberingAfterBreak="0">
+    <w:nsid w:val="29D17501"/>
+    <w:multiLevelType w:val="hybridMultilevel"/>
+    <w:tmpl w:val="0FE2C926"/>
+    <w:lvl w:ilvl="0" w:tplc="0416000F">
+      <w:start w:val="1"/>
+      <w:numFmt w:val="decimal"/>
+      <w:lvlText w:val="%1."/>
+      <w:lvlJc w:val="left"/>
+      <w:pPr>
+        <w:ind w:left="720" w:hanging="360"/>
+      </w:pPr>
+    </w:lvl>
+    <w:lvl w:ilvl="1" w:tplc="04160019" w:tentative="1">
+      <w:start w:val="1"/>
+      <w:numFmt w:val="lowerLetter"/>
+      <w:lvlText w:val="%2."/>
+      <w:lvlJc w:val="left"/>
+      <w:pPr>
+        <w:ind w:left="1440" w:hanging="360"/>
+      </w:pPr>
+    </w:lvl>
+    <w:lvl w:ilvl="2" w:tplc="0416001B" w:tentative="1">
+      <w:start w:val="1"/>
+      <w:numFmt w:val="lowerRoman"/>
+      <w:lvlText w:val="%3."/>
+      <w:lvlJc w:val="right"/>
+      <w:pPr>
+        <w:ind w:left="2160" w:hanging="180"/>
+      </w:pPr>
+    </w:lvl>
+    <w:lvl w:ilvl="3" w:tplc="0416000F" w:tentative="1">
+      <w:start w:val="1"/>
+      <w:numFmt w:val="decimal"/>
+      <w:lvlText w:val="%4."/>
+      <w:lvlJc w:val="left"/>
+      <w:pPr>
+        <w:ind w:left="2880" w:hanging="360"/>
+      </w:pPr>
+    </w:lvl>
+    <w:lvl w:ilvl="4" w:tplc="04160019" w:tentative="1">
+      <w:start w:val="1"/>
+      <w:numFmt w:val="lowerLetter"/>
+      <w:lvlText w:val="%5."/>
+      <w:lvlJc w:val="left"/>
+      <w:pPr>
+        <w:ind w:left="3600" w:hanging="360"/>
+      </w:pPr>
+    </w:lvl>
+    <w:lvl w:ilvl="5" w:tplc="0416001B" w:tentative="1">
+      <w:start w:val="1"/>
+      <w:numFmt w:val="lowerRoman"/>
+      <w:lvlText w:val="%6."/>
+      <w:lvlJc w:val="right"/>
+      <w:pPr>
+        <w:ind w:left="4320" w:hanging="180"/>
+      </w:pPr>
+    </w:lvl>
+    <w:lvl w:ilvl="6" w:tplc="0416000F" w:tentative="1">
+      <w:start w:val="1"/>
+      <w:numFmt w:val="decimal"/>
+      <w:lvlText w:val="%7."/>
+      <w:lvlJc w:val="left"/>
+      <w:pPr>
+        <w:ind w:left="5040" w:hanging="360"/>
+      </w:pPr>
+    </w:lvl>
+    <w:lvl w:ilvl="7" w:tplc="04160019" w:tentative="1">
+      <w:start w:val="1"/>
+      <w:numFmt w:val="lowerLetter"/>
+      <w:lvlText w:val="%8."/>
+      <w:lvlJc w:val="left"/>
+      <w:pPr>
+        <w:ind w:left="5760" w:hanging="360"/>
+      </w:pPr>
+    </w:lvl>
+    <w:lvl w:ilvl="8" w:tplc="0416001B" w:tentative="1">
+      <w:start w:val="1"/>
+      <w:numFmt w:val="lowerRoman"/>
+      <w:lvlText w:val="%9."/>
+      <w:lvlJc w:val="right"/>
+      <w:pPr>
+        <w:ind w:left="6480" w:hanging="180"/>
+      </w:pPr>
+    </w:lvl>
+  </w:abstractNum>
+  <w:abstractNum w:abstractNumId="8" w15:restartNumberingAfterBreak="0">
     <w:nsid w:val="39ED6AA4"/>
     <w:multiLevelType w:val="hybridMultilevel"/>
     <w:tmpl w:val="C9AC4CFE"/>
@@ -2290,7 +3119,7 @@
       </w:rPr>
     </w:lvl>
   </w:abstractNum>
-  <w:abstractNum w:abstractNumId="7" w15:restartNumberingAfterBreak="0">
+  <w:abstractNum w:abstractNumId="9" w15:restartNumberingAfterBreak="0">
     <w:nsid w:val="3B48068C"/>
     <w:multiLevelType w:val="hybridMultilevel"/>
     <w:tmpl w:val="BB32E10E"/>
@@ -2403,7 +3232,7 @@
       </w:rPr>
     </w:lvl>
   </w:abstractNum>
-  <w:abstractNum w:abstractNumId="8" w15:restartNumberingAfterBreak="0">
+  <w:abstractNum w:abstractNumId="10" w15:restartNumberingAfterBreak="0">
     <w:nsid w:val="3DCA3E8A"/>
     <w:multiLevelType w:val="hybridMultilevel"/>
     <w:tmpl w:val="DC9CCA36"/>
@@ -2516,7 +3345,7 @@
       </w:rPr>
     </w:lvl>
   </w:abstractNum>
-  <w:abstractNum w:abstractNumId="9" w15:restartNumberingAfterBreak="0">
+  <w:abstractNum w:abstractNumId="11" w15:restartNumberingAfterBreak="0">
     <w:nsid w:val="401F17D3"/>
     <w:multiLevelType w:val="hybridMultilevel"/>
     <w:tmpl w:val="495CC7E4"/>
@@ -2629,7 +3458,7 @@
       </w:rPr>
     </w:lvl>
   </w:abstractNum>
-  <w:abstractNum w:abstractNumId="10" w15:restartNumberingAfterBreak="0">
+  <w:abstractNum w:abstractNumId="12" w15:restartNumberingAfterBreak="0">
     <w:nsid w:val="4F192D19"/>
     <w:multiLevelType w:val="hybridMultilevel"/>
     <w:tmpl w:val="BF7A5200"/>
@@ -2715,7 +3544,7 @@
       </w:pPr>
     </w:lvl>
   </w:abstractNum>
-  <w:abstractNum w:abstractNumId="11" w15:restartNumberingAfterBreak="0">
+  <w:abstractNum w:abstractNumId="13" w15:restartNumberingAfterBreak="0">
     <w:nsid w:val="530D5B09"/>
     <w:multiLevelType w:val="hybridMultilevel"/>
     <w:tmpl w:val="47D6314E"/>
@@ -2828,7 +3657,7 @@
       </w:rPr>
     </w:lvl>
   </w:abstractNum>
-  <w:abstractNum w:abstractNumId="12" w15:restartNumberingAfterBreak="0">
+  <w:abstractNum w:abstractNumId="14" w15:restartNumberingAfterBreak="0">
     <w:nsid w:val="58F45FB0"/>
     <w:multiLevelType w:val="hybridMultilevel"/>
     <w:tmpl w:val="69508F1A"/>
@@ -2941,7 +3770,7 @@
       </w:rPr>
     </w:lvl>
   </w:abstractNum>
-  <w:abstractNum w:abstractNumId="13" w15:restartNumberingAfterBreak="0">
+  <w:abstractNum w:abstractNumId="15" w15:restartNumberingAfterBreak="0">
     <w:nsid w:val="5EB92227"/>
     <w:multiLevelType w:val="hybridMultilevel"/>
     <w:tmpl w:val="D0E467A8"/>
@@ -3054,7 +3883,7 @@
       </w:rPr>
     </w:lvl>
   </w:abstractNum>
-  <w:abstractNum w:abstractNumId="14" w15:restartNumberingAfterBreak="0">
+  <w:abstractNum w:abstractNumId="16" w15:restartNumberingAfterBreak="0">
     <w:nsid w:val="600D2BE3"/>
     <w:multiLevelType w:val="hybridMultilevel"/>
     <w:tmpl w:val="DDD2782C"/>
@@ -3140,7 +3969,7 @@
       </w:pPr>
     </w:lvl>
   </w:abstractNum>
-  <w:abstractNum w:abstractNumId="15" w15:restartNumberingAfterBreak="0">
+  <w:abstractNum w:abstractNumId="17" w15:restartNumberingAfterBreak="0">
     <w:nsid w:val="66657C08"/>
     <w:multiLevelType w:val="hybridMultilevel"/>
     <w:tmpl w:val="3594E386"/>
@@ -3226,7 +4055,7 @@
       </w:pPr>
     </w:lvl>
   </w:abstractNum>
-  <w:abstractNum w:abstractNumId="16" w15:restartNumberingAfterBreak="0">
+  <w:abstractNum w:abstractNumId="18" w15:restartNumberingAfterBreak="0">
     <w:nsid w:val="6A801195"/>
     <w:multiLevelType w:val="multilevel"/>
     <w:tmpl w:val="898C4D9A"/>
@@ -3312,7 +4141,7 @@
       </w:pPr>
     </w:lvl>
   </w:abstractNum>
-  <w:abstractNum w:abstractNumId="17" w15:restartNumberingAfterBreak="0">
+  <w:abstractNum w:abstractNumId="19" w15:restartNumberingAfterBreak="0">
     <w:nsid w:val="6E9775B8"/>
     <w:multiLevelType w:val="hybridMultilevel"/>
     <w:tmpl w:val="E4320994"/>
@@ -3425,7 +4254,120 @@
       </w:pPr>
     </w:lvl>
   </w:abstractNum>
-  <w:abstractNum w:abstractNumId="18" w15:restartNumberingAfterBreak="0">
+  <w:abstractNum w:abstractNumId="20" w15:restartNumberingAfterBreak="0">
+    <w:nsid w:val="73497F18"/>
+    <w:multiLevelType w:val="hybridMultilevel"/>
+    <w:tmpl w:val="1388B238"/>
+    <w:lvl w:ilvl="0" w:tplc="04160001">
+      <w:start w:val="1"/>
+      <w:numFmt w:val="bullet"/>
+      <w:lvlText w:val=""/>
+      <w:lvlJc w:val="left"/>
+      <w:pPr>
+        <w:ind w:left="1080" w:hanging="360"/>
+      </w:pPr>
+      <w:rPr>
+        <w:rFonts w:ascii="Symbol" w:hAnsi="Symbol" w:hint="default"/>
+      </w:rPr>
+    </w:lvl>
+    <w:lvl w:ilvl="1" w:tplc="04160003" w:tentative="1">
+      <w:start w:val="1"/>
+      <w:numFmt w:val="bullet"/>
+      <w:lvlText w:val="o"/>
+      <w:lvlJc w:val="left"/>
+      <w:pPr>
+        <w:ind w:left="1800" w:hanging="360"/>
+      </w:pPr>
+      <w:rPr>
+        <w:rFonts w:ascii="Courier New" w:hAnsi="Courier New" w:cs="Courier New" w:hint="default"/>
+      </w:rPr>
+    </w:lvl>
+    <w:lvl w:ilvl="2" w:tplc="04160005" w:tentative="1">
+      <w:start w:val="1"/>
+      <w:numFmt w:val="bullet"/>
+      <w:lvlText w:val=""/>
+      <w:lvlJc w:val="left"/>
+      <w:pPr>
+        <w:ind w:left="2520" w:hanging="360"/>
+      </w:pPr>
+      <w:rPr>
+        <w:rFonts w:ascii="Wingdings" w:hAnsi="Wingdings" w:hint="default"/>
+      </w:rPr>
+    </w:lvl>
+    <w:lvl w:ilvl="3" w:tplc="04160001" w:tentative="1">
+      <w:start w:val="1"/>
+      <w:numFmt w:val="bullet"/>
+      <w:lvlText w:val=""/>
+      <w:lvlJc w:val="left"/>
+      <w:pPr>
+        <w:ind w:left="3240" w:hanging="360"/>
+      </w:pPr>
+      <w:rPr>
+        <w:rFonts w:ascii="Symbol" w:hAnsi="Symbol" w:hint="default"/>
+      </w:rPr>
+    </w:lvl>
+    <w:lvl w:ilvl="4" w:tplc="04160003" w:tentative="1">
+      <w:start w:val="1"/>
+      <w:numFmt w:val="bullet"/>
+      <w:lvlText w:val="o"/>
+      <w:lvlJc w:val="left"/>
+      <w:pPr>
+        <w:ind w:left="3960" w:hanging="360"/>
+      </w:pPr>
+      <w:rPr>
+        <w:rFonts w:ascii="Courier New" w:hAnsi="Courier New" w:cs="Courier New" w:hint="default"/>
+      </w:rPr>
+    </w:lvl>
+    <w:lvl w:ilvl="5" w:tplc="04160005" w:tentative="1">
+      <w:start w:val="1"/>
+      <w:numFmt w:val="bullet"/>
+      <w:lvlText w:val=""/>
+      <w:lvlJc w:val="left"/>
+      <w:pPr>
+        <w:ind w:left="4680" w:hanging="360"/>
+      </w:pPr>
+      <w:rPr>
+        <w:rFonts w:ascii="Wingdings" w:hAnsi="Wingdings" w:hint="default"/>
+      </w:rPr>
+    </w:lvl>
+    <w:lvl w:ilvl="6" w:tplc="04160001" w:tentative="1">
+      <w:start w:val="1"/>
+      <w:numFmt w:val="bullet"/>
+      <w:lvlText w:val=""/>
+      <w:lvlJc w:val="left"/>
+      <w:pPr>
+        <w:ind w:left="5400" w:hanging="360"/>
+      </w:pPr>
+      <w:rPr>
+        <w:rFonts w:ascii="Symbol" w:hAnsi="Symbol" w:hint="default"/>
+      </w:rPr>
+    </w:lvl>
+    <w:lvl w:ilvl="7" w:tplc="04160003" w:tentative="1">
+      <w:start w:val="1"/>
+      <w:numFmt w:val="bullet"/>
+      <w:lvlText w:val="o"/>
+      <w:lvlJc w:val="left"/>
+      <w:pPr>
+        <w:ind w:left="6120" w:hanging="360"/>
+      </w:pPr>
+      <w:rPr>
+        <w:rFonts w:ascii="Courier New" w:hAnsi="Courier New" w:cs="Courier New" w:hint="default"/>
+      </w:rPr>
+    </w:lvl>
+    <w:lvl w:ilvl="8" w:tplc="04160005" w:tentative="1">
+      <w:start w:val="1"/>
+      <w:numFmt w:val="bullet"/>
+      <w:lvlText w:val=""/>
+      <w:lvlJc w:val="left"/>
+      <w:pPr>
+        <w:ind w:left="6840" w:hanging="360"/>
+      </w:pPr>
+      <w:rPr>
+        <w:rFonts w:ascii="Wingdings" w:hAnsi="Wingdings" w:hint="default"/>
+      </w:rPr>
+    </w:lvl>
+  </w:abstractNum>
+  <w:abstractNum w:abstractNumId="21" w15:restartNumberingAfterBreak="0">
     <w:nsid w:val="7B0F49A5"/>
     <w:multiLevelType w:val="hybridMultilevel"/>
     <w:tmpl w:val="B4AE07F6"/>
@@ -3515,61 +4457,70 @@
     </w:lvl>
   </w:abstractNum>
   <w:num w:numId="1" w16cid:durableId="1686904297">
-    <w:abstractNumId w:val="5"/>
+    <w:abstractNumId w:val="6"/>
   </w:num>
   <w:num w:numId="2" w16cid:durableId="467818128">
+    <w:abstractNumId w:val="12"/>
+  </w:num>
+  <w:num w:numId="3" w16cid:durableId="2034652596">
+    <w:abstractNumId w:val="17"/>
+  </w:num>
+  <w:num w:numId="4" w16cid:durableId="122122112">
+    <w:abstractNumId w:val="15"/>
+  </w:num>
+  <w:num w:numId="5" w16cid:durableId="68235484">
+    <w:abstractNumId w:val="13"/>
+  </w:num>
+  <w:num w:numId="6" w16cid:durableId="874119594">
     <w:abstractNumId w:val="10"/>
   </w:num>
-  <w:num w:numId="3" w16cid:durableId="2034652596">
-    <w:abstractNumId w:val="15"/>
-  </w:num>
-  <w:num w:numId="4" w16cid:durableId="122122112">
-    <w:abstractNumId w:val="13"/>
-  </w:num>
-  <w:num w:numId="5" w16cid:durableId="68235484">
-    <w:abstractNumId w:val="11"/>
-  </w:num>
-  <w:num w:numId="6" w16cid:durableId="874119594">
+  <w:num w:numId="7" w16cid:durableId="99952074">
     <w:abstractNumId w:val="8"/>
-  </w:num>
-  <w:num w:numId="7" w16cid:durableId="99952074">
-    <w:abstractNumId w:val="6"/>
   </w:num>
   <w:num w:numId="8" w16cid:durableId="731149662">
     <w:abstractNumId w:val="2"/>
   </w:num>
   <w:num w:numId="9" w16cid:durableId="1529180895">
-    <w:abstractNumId w:val="16"/>
+    <w:abstractNumId w:val="18"/>
   </w:num>
   <w:num w:numId="10" w16cid:durableId="768353864">
-    <w:abstractNumId w:val="14"/>
+    <w:abstractNumId w:val="16"/>
   </w:num>
   <w:num w:numId="11" w16cid:durableId="2054890221">
     <w:abstractNumId w:val="1"/>
   </w:num>
   <w:num w:numId="12" w16cid:durableId="224070927">
-    <w:abstractNumId w:val="17"/>
+    <w:abstractNumId w:val="19"/>
   </w:num>
   <w:num w:numId="13" w16cid:durableId="991371279">
-    <w:abstractNumId w:val="3"/>
+    <w:abstractNumId w:val="4"/>
   </w:num>
   <w:num w:numId="14" w16cid:durableId="2084327060">
-    <w:abstractNumId w:val="12"/>
+    <w:abstractNumId w:val="14"/>
   </w:num>
   <w:num w:numId="15" w16cid:durableId="1118258387">
-    <w:abstractNumId w:val="18"/>
+    <w:abstractNumId w:val="21"/>
   </w:num>
   <w:num w:numId="16" w16cid:durableId="1713190976">
-    <w:abstractNumId w:val="9"/>
+    <w:abstractNumId w:val="11"/>
   </w:num>
   <w:num w:numId="17" w16cid:durableId="1943563044">
-    <w:abstractNumId w:val="4"/>
+    <w:abstractNumId w:val="5"/>
   </w:num>
   <w:num w:numId="18" w16cid:durableId="947203025">
-    <w:abstractNumId w:val="7"/>
+    <w:abstractNumId w:val="9"/>
   </w:num>
   <w:num w:numId="19" w16cid:durableId="57485597">
     <w:abstractNumId w:val="0"/>
+  </w:num>
+  <w:num w:numId="20" w16cid:durableId="1661615744">
+    <w:abstractNumId w:val="20"/>
+  </w:num>
+  <w:num w:numId="21" w16cid:durableId="1400903812">
+    <w:abstractNumId w:val="7"/>
+  </w:num>
+  <w:num w:numId="22" w16cid:durableId="604851735">
+    <w:abstractNumId w:val="3"/>
   </w:num>
 </w:numbering>
 </file>
@@ -4743,10 +5694,23 @@
 </file>
 
 <file path=customXml/item1.xml><?xml version="1.0" encoding="utf-8"?>
-<b:Sources xmlns:b="http://schemas.openxmlformats.org/officeDocument/2006/bibliography" xmlns="http://schemas.openxmlformats.org/officeDocument/2006/bibliography" SelectedStyle="\APASixthEditionOfficeOnline.xsl" StyleName="APA" Version="6"/>
+<p:properties xmlns:p="http://schemas.microsoft.com/office/2006/metadata/properties" xmlns:xsi="http://www.w3.org/2001/XMLSchema-instance" xmlns:pc="http://schemas.microsoft.com/office/infopath/2007/PartnerControls">
+  <documentManagement>
+    <_activity xmlns="58bd19be-68b1-440c-82af-6d4de24fec6c" xsi:nil="true"/>
+  </documentManagement>
+</p:properties>
 </file>
 
 <file path=customXml/item2.xml><?xml version="1.0" encoding="utf-8"?>
+<?mso-contentType ?>
+<FormTemplates xmlns="http://schemas.microsoft.com/sharepoint/v3/contenttype/forms">
+  <Display>DocumentLibraryForm</Display>
+  <Edit>DocumentLibraryForm</Edit>
+  <New>DocumentLibraryForm</New>
+</FormTemplates>
+</file>
+
+<file path=customXml/item3.xml><?xml version="1.0" encoding="utf-8"?>
 <ct:contentTypeSchema xmlns:ct="http://schemas.microsoft.com/office/2006/metadata/contentType" xmlns:ma="http://schemas.microsoft.com/office/2006/metadata/properties/metaAttributes" ct:_="" ma:_="" ma:contentTypeName="Document" ma:contentTypeID="0x0101003236BA383373F9498A6F9C22979A1745" ma:contentTypeVersion="4" ma:contentTypeDescription="Create a new document." ma:contentTypeScope="" ma:versionID="e89c7134fedac18a1eddd371ae66a6fc">
   <xsd:schema xmlns:xsd="http://www.w3.org/2001/XMLSchema" xmlns:xs="http://www.w3.org/2001/XMLSchema" xmlns:p="http://schemas.microsoft.com/office/2006/metadata/properties" xmlns:ns3="58bd19be-68b1-440c-82af-6d4de24fec6c" targetNamespace="http://schemas.microsoft.com/office/2006/metadata/properties" ma:root="true" ma:fieldsID="0f8d28e3d4171158c237bd205fffbbc2" ns3:_="">
     <xsd:import namespace="58bd19be-68b1-440c-82af-6d4de24fec6c"/>
@@ -4890,32 +5854,29 @@
 </ct:contentTypeSchema>
 </file>
 
-<file path=customXml/item3.xml><?xml version="1.0" encoding="utf-8"?>
-<?mso-contentType ?>
-<FormTemplates xmlns="http://schemas.microsoft.com/sharepoint/v3/contenttype/forms">
-  <Display>DocumentLibraryForm</Display>
-  <Edit>DocumentLibraryForm</Edit>
-  <New>DocumentLibraryForm</New>
-</FormTemplates>
-</file>
-
 <file path=customXml/item4.xml><?xml version="1.0" encoding="utf-8"?>
-<p:properties xmlns:p="http://schemas.microsoft.com/office/2006/metadata/properties" xmlns:xsi="http://www.w3.org/2001/XMLSchema-instance" xmlns:pc="http://schemas.microsoft.com/office/infopath/2007/PartnerControls">
-  <documentManagement>
-    <_activity xmlns="58bd19be-68b1-440c-82af-6d4de24fec6c" xsi:nil="true"/>
-  </documentManagement>
-</p:properties>
+<b:Sources xmlns:b="http://schemas.openxmlformats.org/officeDocument/2006/bibliography" xmlns="http://schemas.openxmlformats.org/officeDocument/2006/bibliography" SelectedStyle="\APASixthEditionOfficeOnline.xsl" StyleName="APA" Version="6"/>
 </file>
 
 <file path=customXml/itemProps1.xml><?xml version="1.0" encoding="utf-8"?>
-<ds:datastoreItem xmlns:ds="http://schemas.openxmlformats.org/officeDocument/2006/customXml" ds:itemID="{43C36E59-8586-4352-8310-158AD4E65655}">
+<ds:datastoreItem xmlns:ds="http://schemas.openxmlformats.org/officeDocument/2006/customXml" ds:itemID="{79054B02-B215-46AC-9176-544339E93661}">
   <ds:schemaRefs>
-    <ds:schemaRef ds:uri="http://schemas.openxmlformats.org/officeDocument/2006/bibliography"/>
+    <ds:schemaRef ds:uri="http://schemas.microsoft.com/office/2006/metadata/properties"/>
+    <ds:schemaRef ds:uri="http://schemas.microsoft.com/office/infopath/2007/PartnerControls"/>
+    <ds:schemaRef ds:uri="58bd19be-68b1-440c-82af-6d4de24fec6c"/>
   </ds:schemaRefs>
 </ds:datastoreItem>
 </file>
 
 <file path=customXml/itemProps2.xml><?xml version="1.0" encoding="utf-8"?>
+<ds:datastoreItem xmlns:ds="http://schemas.openxmlformats.org/officeDocument/2006/customXml" ds:itemID="{B52C9AD5-4F18-4494-A12B-C11EA8399E21}">
+  <ds:schemaRefs>
+    <ds:schemaRef ds:uri="http://schemas.microsoft.com/sharepoint/v3/contenttype/forms"/>
+  </ds:schemaRefs>
+</ds:datastoreItem>
+</file>
+
+<file path=customXml/itemProps3.xml><?xml version="1.0" encoding="utf-8"?>
 <ds:datastoreItem xmlns:ds="http://schemas.openxmlformats.org/officeDocument/2006/customXml" ds:itemID="{C1489340-FCF7-468B-8217-789819E9BAD7}">
   <ds:schemaRefs>
     <ds:schemaRef ds:uri="http://schemas.microsoft.com/office/2006/metadata/contentType"/>
@@ -4933,20 +5894,10 @@
 </ds:datastoreItem>
 </file>
 
-<file path=customXml/itemProps3.xml><?xml version="1.0" encoding="utf-8"?>
-<ds:datastoreItem xmlns:ds="http://schemas.openxmlformats.org/officeDocument/2006/customXml" ds:itemID="{B52C9AD5-4F18-4494-A12B-C11EA8399E21}">
+<file path=customXml/itemProps4.xml><?xml version="1.0" encoding="utf-8"?>
+<ds:datastoreItem xmlns:ds="http://schemas.openxmlformats.org/officeDocument/2006/customXml" ds:itemID="{43C36E59-8586-4352-8310-158AD4E65655}">
   <ds:schemaRefs>
-    <ds:schemaRef ds:uri="http://schemas.microsoft.com/sharepoint/v3/contenttype/forms"/>
-  </ds:schemaRefs>
-</ds:datastoreItem>
-</file>
-
-<file path=customXml/itemProps4.xml><?xml version="1.0" encoding="utf-8"?>
-<ds:datastoreItem xmlns:ds="http://schemas.openxmlformats.org/officeDocument/2006/customXml" ds:itemID="{79054B02-B215-46AC-9176-544339E93661}">
-  <ds:schemaRefs>
-    <ds:schemaRef ds:uri="http://schemas.microsoft.com/office/2006/metadata/properties"/>
-    <ds:schemaRef ds:uri="http://schemas.microsoft.com/office/infopath/2007/PartnerControls"/>
-    <ds:schemaRef ds:uri="58bd19be-68b1-440c-82af-6d4de24fec6c"/>
+    <ds:schemaRef ds:uri="http://schemas.openxmlformats.org/officeDocument/2006/bibliography"/>
   </ds:schemaRefs>
 </ds:datastoreItem>
 </file>
</xml_diff>